<commit_message>
task version added with syncronization issue
</commit_message>
<xml_diff>
--- a/Docs/openmp_doc.docx
+++ b/Docs/openmp_doc.docx
@@ -927,6 +927,24 @@
         <w:jc w:val="both"/>
         <w:rPr>
           <w:rFonts w:ascii="Times New Roman" w:hAnsi="Times New Roman" w:cs="Times New Roman"/>
+          <w:u w:val="single"/>
+        </w:rPr>
+      </w:pPr>
+    </w:p>
+    <w:p>
+      <w:pPr>
+        <w:jc w:val="both"/>
+        <w:rPr>
+          <w:rFonts w:ascii="Times New Roman" w:hAnsi="Times New Roman" w:cs="Times New Roman"/>
+          <w:u w:val="single"/>
+        </w:rPr>
+      </w:pPr>
+    </w:p>
+    <w:p>
+      <w:pPr>
+        <w:jc w:val="both"/>
+        <w:rPr>
+          <w:rFonts w:ascii="Times New Roman" w:hAnsi="Times New Roman" w:cs="Times New Roman"/>
           <w:sz w:val="28"/>
           <w:szCs w:val="28"/>
           <w:u w:val="single"/>
@@ -939,6 +957,7 @@
           <w:szCs w:val="28"/>
           <w:u w:val="single"/>
         </w:rPr>
+        <w:lastRenderedPageBreak/>
         <w:t>Tables</w:t>
       </w:r>
       <w:r>
@@ -947,6 +966,40 @@
           <w:sz w:val="28"/>
           <w:szCs w:val="28"/>
           <w:u w:val="single"/>
+        </w:rPr>
+        <w:t>:</w:t>
+      </w:r>
+    </w:p>
+    <w:p>
+      <w:pPr>
+        <w:jc w:val="both"/>
+        <w:rPr>
+          <w:rFonts w:ascii="Times New Roman" w:hAnsi="Times New Roman" w:cs="Times New Roman"/>
+          <w:sz w:val="28"/>
+          <w:szCs w:val="28"/>
+        </w:rPr>
+      </w:pPr>
+      <w:r>
+        <w:rPr>
+          <w:rFonts w:ascii="Times New Roman" w:hAnsi="Times New Roman" w:cs="Times New Roman"/>
+          <w:sz w:val="28"/>
+          <w:szCs w:val="28"/>
+        </w:rPr>
+        <w:t>S</w:t>
+      </w:r>
+      <w:r>
+        <w:rPr>
+          <w:rFonts w:ascii="Times New Roman" w:hAnsi="Times New Roman" w:cs="Times New Roman"/>
+          <w:sz w:val="28"/>
+          <w:szCs w:val="28"/>
+        </w:rPr>
+        <w:t>equential</w:t>
+      </w:r>
+      <w:r>
+        <w:rPr>
+          <w:rFonts w:ascii="Times New Roman" w:hAnsi="Times New Roman" w:cs="Times New Roman"/>
+          <w:sz w:val="28"/>
+          <w:szCs w:val="28"/>
         </w:rPr>
         <w:t>:</w:t>
       </w:r>
@@ -954,19 +1007,356 @@
     <w:tbl>
       <w:tblPr>
         <w:tblStyle w:val="TableGrid"/>
-        <w:tblW w:w="0" w:type="auto"/>
+        <w:tblW w:w="9852" w:type="dxa"/>
         <w:tblLook w:val="04A0" w:firstRow="1" w:lastRow="0" w:firstColumn="1" w:lastColumn="0" w:noHBand="0" w:noVBand="1"/>
       </w:tblPr>
       <w:tblGrid>
-        <w:gridCol w:w="1870"/>
-        <w:gridCol w:w="1870"/>
-        <w:gridCol w:w="1870"/>
-        <w:gridCol w:w="1870"/>
+        <w:gridCol w:w="2156"/>
+        <w:gridCol w:w="2156"/>
+        <w:gridCol w:w="2156"/>
+        <w:gridCol w:w="3384"/>
       </w:tblGrid>
       <w:tr>
+        <w:trPr>
+          <w:trHeight w:val="734"/>
+        </w:trPr>
         <w:tc>
           <w:tcPr>
-            <w:tcW w:w="1870" w:type="dxa"/>
+            <w:tcW w:w="2156" w:type="dxa"/>
+          </w:tcPr>
+          <w:p>
+            <w:pPr>
+              <w:jc w:val="both"/>
+              <w:rPr>
+                <w:rFonts w:ascii="Times New Roman" w:hAnsi="Times New Roman" w:cs="Times New Roman"/>
+                <w:sz w:val="28"/>
+                <w:szCs w:val="28"/>
+              </w:rPr>
+            </w:pPr>
+            <w:r>
+              <w:rPr>
+                <w:rFonts w:ascii="Times New Roman" w:hAnsi="Times New Roman" w:cs="Times New Roman"/>
+                <w:sz w:val="28"/>
+                <w:szCs w:val="28"/>
+              </w:rPr>
+              <w:t xml:space="preserve">Mandelbrot </w:t>
+            </w:r>
+            <w:r>
+              <w:rPr>
+                <w:rFonts w:ascii="Times New Roman" w:hAnsi="Times New Roman" w:cs="Times New Roman"/>
+                <w:sz w:val="28"/>
+                <w:szCs w:val="28"/>
+              </w:rPr>
+              <w:t>t</w:t>
+            </w:r>
+            <w:r>
+              <w:rPr>
+                <w:rFonts w:ascii="Times New Roman" w:hAnsi="Times New Roman" w:cs="Times New Roman"/>
+                <w:sz w:val="28"/>
+                <w:szCs w:val="28"/>
+              </w:rPr>
+              <w:t>ime</w:t>
+            </w:r>
+            <w:r>
+              <w:rPr>
+                <w:rFonts w:ascii="Times New Roman" w:hAnsi="Times New Roman" w:cs="Times New Roman"/>
+                <w:sz w:val="28"/>
+                <w:szCs w:val="28"/>
+              </w:rPr>
+              <w:t xml:space="preserve"> (s)</w:t>
+            </w:r>
+          </w:p>
+        </w:tc>
+        <w:tc>
+          <w:tcPr>
+            <w:tcW w:w="2156" w:type="dxa"/>
+          </w:tcPr>
+          <w:p>
+            <w:pPr>
+              <w:jc w:val="both"/>
+              <w:rPr>
+                <w:rFonts w:ascii="Times New Roman" w:hAnsi="Times New Roman" w:cs="Times New Roman"/>
+                <w:sz w:val="28"/>
+                <w:szCs w:val="28"/>
+              </w:rPr>
+            </w:pPr>
+            <w:r>
+              <w:rPr>
+                <w:rFonts w:ascii="Times New Roman" w:hAnsi="Times New Roman" w:cs="Times New Roman"/>
+                <w:sz w:val="28"/>
+                <w:szCs w:val="28"/>
+              </w:rPr>
+              <w:t xml:space="preserve">Convolution </w:t>
+            </w:r>
+            <w:r>
+              <w:rPr>
+                <w:rFonts w:ascii="Times New Roman" w:hAnsi="Times New Roman" w:cs="Times New Roman"/>
+                <w:sz w:val="28"/>
+                <w:szCs w:val="28"/>
+              </w:rPr>
+              <w:t>t</w:t>
+            </w:r>
+            <w:r>
+              <w:rPr>
+                <w:rFonts w:ascii="Times New Roman" w:hAnsi="Times New Roman" w:cs="Times New Roman"/>
+                <w:sz w:val="28"/>
+                <w:szCs w:val="28"/>
+              </w:rPr>
+              <w:t>ime</w:t>
+            </w:r>
+            <w:r>
+              <w:rPr>
+                <w:rFonts w:ascii="Times New Roman" w:hAnsi="Times New Roman" w:cs="Times New Roman"/>
+                <w:sz w:val="28"/>
+                <w:szCs w:val="28"/>
+              </w:rPr>
+              <w:t xml:space="preserve"> </w:t>
+            </w:r>
+            <w:r>
+              <w:rPr>
+                <w:rFonts w:ascii="Times New Roman" w:hAnsi="Times New Roman" w:cs="Times New Roman"/>
+                <w:sz w:val="28"/>
+                <w:szCs w:val="28"/>
+              </w:rPr>
+              <w:t>(s)</w:t>
+            </w:r>
+          </w:p>
+        </w:tc>
+        <w:tc>
+          <w:tcPr>
+            <w:tcW w:w="2156" w:type="dxa"/>
+          </w:tcPr>
+          <w:p>
+            <w:pPr>
+              <w:jc w:val="both"/>
+              <w:rPr>
+                <w:rFonts w:ascii="Times New Roman" w:hAnsi="Times New Roman" w:cs="Times New Roman"/>
+                <w:sz w:val="28"/>
+                <w:szCs w:val="28"/>
+              </w:rPr>
+            </w:pPr>
+            <w:r>
+              <w:rPr>
+                <w:rFonts w:ascii="Times New Roman" w:hAnsi="Times New Roman" w:cs="Times New Roman"/>
+                <w:sz w:val="28"/>
+                <w:szCs w:val="28"/>
+              </w:rPr>
+              <w:t xml:space="preserve">Total </w:t>
+            </w:r>
+            <w:r>
+              <w:rPr>
+                <w:rFonts w:ascii="Times New Roman" w:hAnsi="Times New Roman" w:cs="Times New Roman"/>
+                <w:sz w:val="28"/>
+                <w:szCs w:val="28"/>
+              </w:rPr>
+              <w:t>t</w:t>
+            </w:r>
+            <w:r>
+              <w:rPr>
+                <w:rFonts w:ascii="Times New Roman" w:hAnsi="Times New Roman" w:cs="Times New Roman"/>
+                <w:sz w:val="28"/>
+                <w:szCs w:val="28"/>
+              </w:rPr>
+              <w:t>ime</w:t>
+            </w:r>
+            <w:r>
+              <w:rPr>
+                <w:rFonts w:ascii="Times New Roman" w:hAnsi="Times New Roman" w:cs="Times New Roman"/>
+                <w:sz w:val="28"/>
+                <w:szCs w:val="28"/>
+              </w:rPr>
+              <w:t xml:space="preserve"> </w:t>
+            </w:r>
+            <w:r>
+              <w:rPr>
+                <w:rFonts w:ascii="Times New Roman" w:hAnsi="Times New Roman" w:cs="Times New Roman"/>
+                <w:sz w:val="28"/>
+                <w:szCs w:val="28"/>
+              </w:rPr>
+              <w:t>(s)</w:t>
+            </w:r>
+          </w:p>
+        </w:tc>
+        <w:tc>
+          <w:tcPr>
+            <w:tcW w:w="3384" w:type="dxa"/>
+          </w:tcPr>
+          <w:p>
+            <w:pPr>
+              <w:jc w:val="both"/>
+              <w:rPr>
+                <w:rFonts w:ascii="Times New Roman" w:hAnsi="Times New Roman" w:cs="Times New Roman"/>
+                <w:sz w:val="28"/>
+                <w:szCs w:val="28"/>
+              </w:rPr>
+            </w:pPr>
+            <w:r>
+              <w:rPr>
+                <w:rFonts w:ascii="Times New Roman" w:hAnsi="Times New Roman" w:cs="Times New Roman"/>
+                <w:sz w:val="28"/>
+                <w:szCs w:val="28"/>
+              </w:rPr>
+              <w:t>Total Mandelbrot pixels</w:t>
+            </w:r>
+          </w:p>
+        </w:tc>
+      </w:tr>
+      <w:tr>
+        <w:trPr>
+          <w:trHeight w:val="345"/>
+        </w:trPr>
+        <w:tc>
+          <w:tcPr>
+            <w:tcW w:w="2156" w:type="dxa"/>
+          </w:tcPr>
+          <w:p>
+            <w:pPr>
+              <w:jc w:val="both"/>
+              <w:rPr>
+                <w:rFonts w:ascii="Times New Roman" w:hAnsi="Times New Roman" w:cs="Times New Roman"/>
+                <w:sz w:val="28"/>
+                <w:szCs w:val="28"/>
+              </w:rPr>
+            </w:pPr>
+            <w:r>
+              <w:rPr>
+                <w:rFonts w:ascii="Times New Roman" w:hAnsi="Times New Roman" w:cs="Times New Roman"/>
+                <w:sz w:val="28"/>
+                <w:szCs w:val="28"/>
+              </w:rPr>
+              <w:t>21.0212</w:t>
+            </w:r>
+          </w:p>
+        </w:tc>
+        <w:tc>
+          <w:tcPr>
+            <w:tcW w:w="2156" w:type="dxa"/>
+          </w:tcPr>
+          <w:p>
+            <w:pPr>
+              <w:jc w:val="center"/>
+              <w:rPr>
+                <w:rFonts w:ascii="Times New Roman" w:hAnsi="Times New Roman" w:cs="Times New Roman"/>
+                <w:sz w:val="28"/>
+                <w:szCs w:val="28"/>
+              </w:rPr>
+            </w:pPr>
+            <w:r>
+              <w:rPr>
+                <w:rFonts w:ascii="Times New Roman" w:hAnsi="Times New Roman" w:cs="Times New Roman"/>
+                <w:sz w:val="28"/>
+                <w:szCs w:val="28"/>
+              </w:rPr>
+              <w:t>50.8213</w:t>
+            </w:r>
+          </w:p>
+        </w:tc>
+        <w:tc>
+          <w:tcPr>
+            <w:tcW w:w="2156" w:type="dxa"/>
+          </w:tcPr>
+          <w:p>
+            <w:pPr>
+              <w:jc w:val="both"/>
+              <w:rPr>
+                <w:rFonts w:ascii="Times New Roman" w:hAnsi="Times New Roman" w:cs="Times New Roman"/>
+                <w:sz w:val="28"/>
+                <w:szCs w:val="28"/>
+              </w:rPr>
+            </w:pPr>
+            <w:r>
+              <w:rPr>
+                <w:rFonts w:ascii="Times New Roman" w:hAnsi="Times New Roman" w:cs="Times New Roman"/>
+                <w:sz w:val="28"/>
+                <w:szCs w:val="28"/>
+              </w:rPr>
+              <w:t>71.8424</w:t>
+            </w:r>
+          </w:p>
+        </w:tc>
+        <w:tc>
+          <w:tcPr>
+            <w:tcW w:w="3384" w:type="dxa"/>
+          </w:tcPr>
+          <w:p>
+            <w:pPr>
+              <w:jc w:val="both"/>
+              <w:rPr>
+                <w:rFonts w:ascii="Times New Roman" w:hAnsi="Times New Roman" w:cs="Times New Roman"/>
+                <w:sz w:val="28"/>
+                <w:szCs w:val="28"/>
+              </w:rPr>
+            </w:pPr>
+            <w:r>
+              <w:rPr>
+                <w:rFonts w:ascii="Times New Roman" w:hAnsi="Times New Roman" w:cs="Times New Roman"/>
+                <w:sz w:val="28"/>
+                <w:szCs w:val="28"/>
+              </w:rPr>
+              <w:t>1478025</w:t>
+            </w:r>
+          </w:p>
+        </w:tc>
+      </w:tr>
+    </w:tbl>
+    <w:p>
+      <w:pPr>
+        <w:jc w:val="both"/>
+        <w:rPr>
+          <w:rFonts w:ascii="Times New Roman" w:hAnsi="Times New Roman" w:cs="Times New Roman"/>
+          <w:sz w:val="28"/>
+          <w:szCs w:val="28"/>
+        </w:rPr>
+      </w:pPr>
+    </w:p>
+    <w:p>
+      <w:pPr>
+        <w:jc w:val="both"/>
+        <w:rPr>
+          <w:rFonts w:ascii="Times New Roman" w:hAnsi="Times New Roman" w:cs="Times New Roman"/>
+          <w:sz w:val="28"/>
+          <w:szCs w:val="28"/>
+        </w:rPr>
+      </w:pPr>
+      <w:r>
+        <w:rPr>
+          <w:rFonts w:ascii="Times New Roman" w:hAnsi="Times New Roman" w:cs="Times New Roman"/>
+          <w:sz w:val="28"/>
+          <w:szCs w:val="28"/>
+        </w:rPr>
+        <w:t>Parallel (OpenMP)</w:t>
+      </w:r>
+      <w:r>
+        <w:rPr>
+          <w:rFonts w:ascii="Times New Roman" w:hAnsi="Times New Roman" w:cs="Times New Roman"/>
+          <w:sz w:val="28"/>
+          <w:szCs w:val="28"/>
+        </w:rPr>
+        <w:t>:</w:t>
+      </w:r>
+    </w:p>
+    <w:tbl>
+      <w:tblPr>
+        <w:tblStyle w:val="TableGrid"/>
+        <w:tblW w:w="9869" w:type="dxa"/>
+        <w:tblLook w:val="04A0" w:firstRow="1" w:lastRow="0" w:firstColumn="1" w:lastColumn="0" w:noHBand="0" w:noVBand="1"/>
+      </w:tblPr>
+      <w:tblGrid>
+        <w:gridCol w:w="1480"/>
+        <w:gridCol w:w="1747"/>
+        <w:gridCol w:w="1268"/>
+        <w:gridCol w:w="1620"/>
+        <w:gridCol w:w="1350"/>
+        <w:gridCol w:w="1170"/>
+        <w:gridCol w:w="1234"/>
+      </w:tblGrid>
+      <w:tr>
+        <w:trPr>
+          <w:trHeight w:val="656"/>
+        </w:trPr>
+        <w:tc>
+          <w:tcPr>
+            <w:tcW w:w="1480" w:type="dxa"/>
           </w:tcPr>
           <w:p>
             <w:pPr>
@@ -989,7 +1379,7 @@
         </w:tc>
         <w:tc>
           <w:tcPr>
-            <w:tcW w:w="1870" w:type="dxa"/>
+            <w:tcW w:w="1747" w:type="dxa"/>
           </w:tcPr>
           <w:p>
             <w:pPr>
@@ -1006,13 +1396,37 @@
                 <w:sz w:val="28"/>
                 <w:szCs w:val="28"/>
               </w:rPr>
-              <w:t>Time</w:t>
+              <w:t xml:space="preserve">Mandelbrot </w:t>
+            </w:r>
+            <w:r>
+              <w:rPr>
+                <w:rFonts w:ascii="Times New Roman" w:hAnsi="Times New Roman" w:cs="Times New Roman"/>
+                <w:sz w:val="28"/>
+                <w:szCs w:val="28"/>
+              </w:rPr>
+              <w:t>t</w:t>
+            </w:r>
+            <w:r>
+              <w:rPr>
+                <w:rFonts w:ascii="Times New Roman" w:hAnsi="Times New Roman" w:cs="Times New Roman"/>
+                <w:sz w:val="28"/>
+                <w:szCs w:val="28"/>
+              </w:rPr>
+              <w:t>ime</w:t>
+            </w:r>
+            <w:r>
+              <w:rPr>
+                <w:rFonts w:ascii="Times New Roman" w:hAnsi="Times New Roman" w:cs="Times New Roman"/>
+                <w:sz w:val="28"/>
+                <w:szCs w:val="28"/>
+              </w:rPr>
+              <w:t xml:space="preserve"> (s)</w:t>
             </w:r>
           </w:p>
         </w:tc>
         <w:tc>
           <w:tcPr>
-            <w:tcW w:w="1870" w:type="dxa"/>
+            <w:tcW w:w="1268" w:type="dxa"/>
           </w:tcPr>
           <w:p>
             <w:pPr>
@@ -1023,6 +1437,84 @@
                 <w:szCs w:val="28"/>
               </w:rPr>
             </w:pPr>
+            <w:r>
+              <w:rPr>
+                <w:rFonts w:ascii="Times New Roman" w:hAnsi="Times New Roman" w:cs="Times New Roman"/>
+                <w:sz w:val="28"/>
+                <w:szCs w:val="28"/>
+              </w:rPr>
+              <w:t>MT. Speedup</w:t>
+            </w:r>
+          </w:p>
+        </w:tc>
+        <w:tc>
+          <w:tcPr>
+            <w:tcW w:w="1620" w:type="dxa"/>
+          </w:tcPr>
+          <w:p>
+            <w:pPr>
+              <w:jc w:val="both"/>
+              <w:rPr>
+                <w:rFonts w:ascii="Times New Roman" w:hAnsi="Times New Roman" w:cs="Times New Roman"/>
+                <w:sz w:val="28"/>
+                <w:szCs w:val="28"/>
+              </w:rPr>
+            </w:pPr>
+            <w:r>
+              <w:rPr>
+                <w:rFonts w:ascii="Times New Roman" w:hAnsi="Times New Roman" w:cs="Times New Roman"/>
+                <w:sz w:val="28"/>
+                <w:szCs w:val="28"/>
+              </w:rPr>
+              <w:t xml:space="preserve">Convolution </w:t>
+            </w:r>
+            <w:r>
+              <w:rPr>
+                <w:rFonts w:ascii="Times New Roman" w:hAnsi="Times New Roman" w:cs="Times New Roman"/>
+                <w:sz w:val="28"/>
+                <w:szCs w:val="28"/>
+              </w:rPr>
+              <w:t>t</w:t>
+            </w:r>
+            <w:r>
+              <w:rPr>
+                <w:rFonts w:ascii="Times New Roman" w:hAnsi="Times New Roman" w:cs="Times New Roman"/>
+                <w:sz w:val="28"/>
+                <w:szCs w:val="28"/>
+              </w:rPr>
+              <w:t>ime</w:t>
+            </w:r>
+            <w:r>
+              <w:rPr>
+                <w:rFonts w:ascii="Times New Roman" w:hAnsi="Times New Roman" w:cs="Times New Roman"/>
+                <w:sz w:val="28"/>
+                <w:szCs w:val="28"/>
+              </w:rPr>
+              <w:t xml:space="preserve"> (s)</w:t>
+            </w:r>
+          </w:p>
+        </w:tc>
+        <w:tc>
+          <w:tcPr>
+            <w:tcW w:w="1350" w:type="dxa"/>
+          </w:tcPr>
+          <w:p>
+            <w:pPr>
+              <w:jc w:val="both"/>
+              <w:rPr>
+                <w:rFonts w:ascii="Times New Roman" w:hAnsi="Times New Roman" w:cs="Times New Roman"/>
+                <w:sz w:val="28"/>
+                <w:szCs w:val="28"/>
+              </w:rPr>
+            </w:pPr>
+            <w:r>
+              <w:rPr>
+                <w:rFonts w:ascii="Times New Roman" w:hAnsi="Times New Roman" w:cs="Times New Roman"/>
+                <w:sz w:val="28"/>
+                <w:szCs w:val="28"/>
+              </w:rPr>
+              <w:t xml:space="preserve">CT. </w:t>
+            </w:r>
             <w:r>
               <w:rPr>
                 <w:rFonts w:ascii="Times New Roman" w:hAnsi="Times New Roman" w:cs="Times New Roman"/>
@@ -1035,7 +1527,7 @@
         </w:tc>
         <w:tc>
           <w:tcPr>
-            <w:tcW w:w="1870" w:type="dxa"/>
+            <w:tcW w:w="1170" w:type="dxa"/>
           </w:tcPr>
           <w:p>
             <w:pPr>
@@ -1052,15 +1544,57 @@
                 <w:sz w:val="28"/>
                 <w:szCs w:val="28"/>
               </w:rPr>
-              <w:t>Efficiency</w:t>
+              <w:t xml:space="preserve">Total </w:t>
             </w:r>
+            <w:r>
+              <w:rPr>
+                <w:rFonts w:ascii="Times New Roman" w:hAnsi="Times New Roman" w:cs="Times New Roman"/>
+                <w:sz w:val="28"/>
+                <w:szCs w:val="28"/>
+              </w:rPr>
+              <w:t>t</w:t>
+            </w:r>
+            <w:r>
+              <w:rPr>
+                <w:rFonts w:ascii="Times New Roman" w:hAnsi="Times New Roman" w:cs="Times New Roman"/>
+                <w:sz w:val="28"/>
+                <w:szCs w:val="28"/>
+              </w:rPr>
+              <w:t>ime</w:t>
+            </w:r>
+            <w:r>
+              <w:rPr>
+                <w:rFonts w:ascii="Times New Roman" w:hAnsi="Times New Roman" w:cs="Times New Roman"/>
+                <w:sz w:val="28"/>
+                <w:szCs w:val="28"/>
+              </w:rPr>
+              <w:t xml:space="preserve"> (s)</w:t>
+            </w:r>
+          </w:p>
+        </w:tc>
+        <w:tc>
+          <w:tcPr>
+            <w:tcW w:w="1234" w:type="dxa"/>
+          </w:tcPr>
+          <w:p>
+            <w:pPr>
+              <w:jc w:val="both"/>
+              <w:rPr>
+                <w:rFonts w:ascii="Times New Roman" w:hAnsi="Times New Roman" w:cs="Times New Roman"/>
+                <w:sz w:val="28"/>
+                <w:szCs w:val="28"/>
+              </w:rPr>
+            </w:pPr>
           </w:p>
         </w:tc>
       </w:tr>
       <w:tr>
+        <w:trPr>
+          <w:trHeight w:val="328"/>
+        </w:trPr>
         <w:tc>
           <w:tcPr>
-            <w:tcW w:w="1870" w:type="dxa"/>
+            <w:tcW w:w="1480" w:type="dxa"/>
           </w:tcPr>
           <w:p>
             <w:pPr>
@@ -1075,7 +1609,7 @@
         </w:tc>
         <w:tc>
           <w:tcPr>
-            <w:tcW w:w="1870" w:type="dxa"/>
+            <w:tcW w:w="1747" w:type="dxa"/>
           </w:tcPr>
           <w:p>
             <w:pPr>
@@ -1090,7 +1624,7 @@
         </w:tc>
         <w:tc>
           <w:tcPr>
-            <w:tcW w:w="1870" w:type="dxa"/>
+            <w:tcW w:w="1268" w:type="dxa"/>
           </w:tcPr>
           <w:p>
             <w:pPr>
@@ -1105,7 +1639,52 @@
         </w:tc>
         <w:tc>
           <w:tcPr>
-            <w:tcW w:w="1870" w:type="dxa"/>
+            <w:tcW w:w="1620" w:type="dxa"/>
+          </w:tcPr>
+          <w:p>
+            <w:pPr>
+              <w:jc w:val="both"/>
+              <w:rPr>
+                <w:rFonts w:ascii="Times New Roman" w:hAnsi="Times New Roman" w:cs="Times New Roman"/>
+                <w:sz w:val="28"/>
+                <w:szCs w:val="28"/>
+              </w:rPr>
+            </w:pPr>
+          </w:p>
+        </w:tc>
+        <w:tc>
+          <w:tcPr>
+            <w:tcW w:w="1350" w:type="dxa"/>
+          </w:tcPr>
+          <w:p>
+            <w:pPr>
+              <w:jc w:val="both"/>
+              <w:rPr>
+                <w:rFonts w:ascii="Times New Roman" w:hAnsi="Times New Roman" w:cs="Times New Roman"/>
+                <w:sz w:val="28"/>
+                <w:szCs w:val="28"/>
+              </w:rPr>
+            </w:pPr>
+          </w:p>
+        </w:tc>
+        <w:tc>
+          <w:tcPr>
+            <w:tcW w:w="1170" w:type="dxa"/>
+          </w:tcPr>
+          <w:p>
+            <w:pPr>
+              <w:jc w:val="both"/>
+              <w:rPr>
+                <w:rFonts w:ascii="Times New Roman" w:hAnsi="Times New Roman" w:cs="Times New Roman"/>
+                <w:sz w:val="28"/>
+                <w:szCs w:val="28"/>
+              </w:rPr>
+            </w:pPr>
+          </w:p>
+        </w:tc>
+        <w:tc>
+          <w:tcPr>
+            <w:tcW w:w="1234" w:type="dxa"/>
           </w:tcPr>
           <w:p>
             <w:pPr>
@@ -1120,9 +1699,12 @@
         </w:tc>
       </w:tr>
       <w:tr>
+        <w:trPr>
+          <w:trHeight w:val="308"/>
+        </w:trPr>
         <w:tc>
           <w:tcPr>
-            <w:tcW w:w="1870" w:type="dxa"/>
+            <w:tcW w:w="1480" w:type="dxa"/>
           </w:tcPr>
           <w:p>
             <w:pPr>
@@ -1137,7 +1719,7 @@
         </w:tc>
         <w:tc>
           <w:tcPr>
-            <w:tcW w:w="1870" w:type="dxa"/>
+            <w:tcW w:w="1747" w:type="dxa"/>
           </w:tcPr>
           <w:p>
             <w:pPr>
@@ -1152,7 +1734,7 @@
         </w:tc>
         <w:tc>
           <w:tcPr>
-            <w:tcW w:w="1870" w:type="dxa"/>
+            <w:tcW w:w="1268" w:type="dxa"/>
           </w:tcPr>
           <w:p>
             <w:pPr>
@@ -1167,7 +1749,52 @@
         </w:tc>
         <w:tc>
           <w:tcPr>
-            <w:tcW w:w="1870" w:type="dxa"/>
+            <w:tcW w:w="1620" w:type="dxa"/>
+          </w:tcPr>
+          <w:p>
+            <w:pPr>
+              <w:jc w:val="both"/>
+              <w:rPr>
+                <w:rFonts w:ascii="Times New Roman" w:hAnsi="Times New Roman" w:cs="Times New Roman"/>
+                <w:sz w:val="28"/>
+                <w:szCs w:val="28"/>
+              </w:rPr>
+            </w:pPr>
+          </w:p>
+        </w:tc>
+        <w:tc>
+          <w:tcPr>
+            <w:tcW w:w="1350" w:type="dxa"/>
+          </w:tcPr>
+          <w:p>
+            <w:pPr>
+              <w:jc w:val="both"/>
+              <w:rPr>
+                <w:rFonts w:ascii="Times New Roman" w:hAnsi="Times New Roman" w:cs="Times New Roman"/>
+                <w:sz w:val="28"/>
+                <w:szCs w:val="28"/>
+              </w:rPr>
+            </w:pPr>
+          </w:p>
+        </w:tc>
+        <w:tc>
+          <w:tcPr>
+            <w:tcW w:w="1170" w:type="dxa"/>
+          </w:tcPr>
+          <w:p>
+            <w:pPr>
+              <w:jc w:val="both"/>
+              <w:rPr>
+                <w:rFonts w:ascii="Times New Roman" w:hAnsi="Times New Roman" w:cs="Times New Roman"/>
+                <w:sz w:val="28"/>
+                <w:szCs w:val="28"/>
+              </w:rPr>
+            </w:pPr>
+          </w:p>
+        </w:tc>
+        <w:tc>
+          <w:tcPr>
+            <w:tcW w:w="1234" w:type="dxa"/>
           </w:tcPr>
           <w:p>
             <w:pPr>
@@ -1182,9 +1809,12 @@
         </w:tc>
       </w:tr>
       <w:tr>
+        <w:trPr>
+          <w:trHeight w:val="328"/>
+        </w:trPr>
         <w:tc>
           <w:tcPr>
-            <w:tcW w:w="1870" w:type="dxa"/>
+            <w:tcW w:w="1480" w:type="dxa"/>
           </w:tcPr>
           <w:p>
             <w:pPr>
@@ -1199,7 +1829,7 @@
         </w:tc>
         <w:tc>
           <w:tcPr>
-            <w:tcW w:w="1870" w:type="dxa"/>
+            <w:tcW w:w="1747" w:type="dxa"/>
           </w:tcPr>
           <w:p>
             <w:pPr>
@@ -1214,7 +1844,7 @@
         </w:tc>
         <w:tc>
           <w:tcPr>
-            <w:tcW w:w="1870" w:type="dxa"/>
+            <w:tcW w:w="1268" w:type="dxa"/>
           </w:tcPr>
           <w:p>
             <w:pPr>
@@ -1229,7 +1859,52 @@
         </w:tc>
         <w:tc>
           <w:tcPr>
-            <w:tcW w:w="1870" w:type="dxa"/>
+            <w:tcW w:w="1620" w:type="dxa"/>
+          </w:tcPr>
+          <w:p>
+            <w:pPr>
+              <w:jc w:val="both"/>
+              <w:rPr>
+                <w:rFonts w:ascii="Times New Roman" w:hAnsi="Times New Roman" w:cs="Times New Roman"/>
+                <w:sz w:val="28"/>
+                <w:szCs w:val="28"/>
+              </w:rPr>
+            </w:pPr>
+          </w:p>
+        </w:tc>
+        <w:tc>
+          <w:tcPr>
+            <w:tcW w:w="1350" w:type="dxa"/>
+          </w:tcPr>
+          <w:p>
+            <w:pPr>
+              <w:jc w:val="both"/>
+              <w:rPr>
+                <w:rFonts w:ascii="Times New Roman" w:hAnsi="Times New Roman" w:cs="Times New Roman"/>
+                <w:sz w:val="28"/>
+                <w:szCs w:val="28"/>
+              </w:rPr>
+            </w:pPr>
+          </w:p>
+        </w:tc>
+        <w:tc>
+          <w:tcPr>
+            <w:tcW w:w="1170" w:type="dxa"/>
+          </w:tcPr>
+          <w:p>
+            <w:pPr>
+              <w:jc w:val="both"/>
+              <w:rPr>
+                <w:rFonts w:ascii="Times New Roman" w:hAnsi="Times New Roman" w:cs="Times New Roman"/>
+                <w:sz w:val="28"/>
+                <w:szCs w:val="28"/>
+              </w:rPr>
+            </w:pPr>
+          </w:p>
+        </w:tc>
+        <w:tc>
+          <w:tcPr>
+            <w:tcW w:w="1234" w:type="dxa"/>
           </w:tcPr>
           <w:p>
             <w:pPr>
@@ -1244,9 +1919,12 @@
         </w:tc>
       </w:tr>
       <w:tr>
+        <w:trPr>
+          <w:trHeight w:val="328"/>
+        </w:trPr>
         <w:tc>
           <w:tcPr>
-            <w:tcW w:w="1870" w:type="dxa"/>
+            <w:tcW w:w="1480" w:type="dxa"/>
           </w:tcPr>
           <w:p>
             <w:pPr>
@@ -1261,7 +1939,7 @@
         </w:tc>
         <w:tc>
           <w:tcPr>
-            <w:tcW w:w="1870" w:type="dxa"/>
+            <w:tcW w:w="1747" w:type="dxa"/>
           </w:tcPr>
           <w:p>
             <w:pPr>
@@ -1276,7 +1954,7 @@
         </w:tc>
         <w:tc>
           <w:tcPr>
-            <w:tcW w:w="1870" w:type="dxa"/>
+            <w:tcW w:w="1268" w:type="dxa"/>
           </w:tcPr>
           <w:p>
             <w:pPr>
@@ -1291,7 +1969,52 @@
         </w:tc>
         <w:tc>
           <w:tcPr>
-            <w:tcW w:w="1870" w:type="dxa"/>
+            <w:tcW w:w="1620" w:type="dxa"/>
+          </w:tcPr>
+          <w:p>
+            <w:pPr>
+              <w:jc w:val="both"/>
+              <w:rPr>
+                <w:rFonts w:ascii="Times New Roman" w:hAnsi="Times New Roman" w:cs="Times New Roman"/>
+                <w:sz w:val="28"/>
+                <w:szCs w:val="28"/>
+              </w:rPr>
+            </w:pPr>
+          </w:p>
+        </w:tc>
+        <w:tc>
+          <w:tcPr>
+            <w:tcW w:w="1350" w:type="dxa"/>
+          </w:tcPr>
+          <w:p>
+            <w:pPr>
+              <w:jc w:val="both"/>
+              <w:rPr>
+                <w:rFonts w:ascii="Times New Roman" w:hAnsi="Times New Roman" w:cs="Times New Roman"/>
+                <w:sz w:val="28"/>
+                <w:szCs w:val="28"/>
+              </w:rPr>
+            </w:pPr>
+          </w:p>
+        </w:tc>
+        <w:tc>
+          <w:tcPr>
+            <w:tcW w:w="1170" w:type="dxa"/>
+          </w:tcPr>
+          <w:p>
+            <w:pPr>
+              <w:jc w:val="both"/>
+              <w:rPr>
+                <w:rFonts w:ascii="Times New Roman" w:hAnsi="Times New Roman" w:cs="Times New Roman"/>
+                <w:sz w:val="28"/>
+                <w:szCs w:val="28"/>
+              </w:rPr>
+            </w:pPr>
+          </w:p>
+        </w:tc>
+        <w:tc>
+          <w:tcPr>
+            <w:tcW w:w="1234" w:type="dxa"/>
           </w:tcPr>
           <w:p>
             <w:pPr>
@@ -1306,9 +2029,12 @@
         </w:tc>
       </w:tr>
       <w:tr>
+        <w:trPr>
+          <w:trHeight w:val="308"/>
+        </w:trPr>
         <w:tc>
           <w:tcPr>
-            <w:tcW w:w="1870" w:type="dxa"/>
+            <w:tcW w:w="1480" w:type="dxa"/>
           </w:tcPr>
           <w:p>
             <w:pPr>
@@ -1323,7 +2049,7 @@
         </w:tc>
         <w:tc>
           <w:tcPr>
-            <w:tcW w:w="1870" w:type="dxa"/>
+            <w:tcW w:w="1747" w:type="dxa"/>
           </w:tcPr>
           <w:p>
             <w:pPr>
@@ -1338,7 +2064,7 @@
         </w:tc>
         <w:tc>
           <w:tcPr>
-            <w:tcW w:w="1870" w:type="dxa"/>
+            <w:tcW w:w="1268" w:type="dxa"/>
           </w:tcPr>
           <w:p>
             <w:pPr>
@@ -1353,7 +2079,52 @@
         </w:tc>
         <w:tc>
           <w:tcPr>
-            <w:tcW w:w="1870" w:type="dxa"/>
+            <w:tcW w:w="1620" w:type="dxa"/>
+          </w:tcPr>
+          <w:p>
+            <w:pPr>
+              <w:jc w:val="both"/>
+              <w:rPr>
+                <w:rFonts w:ascii="Times New Roman" w:hAnsi="Times New Roman" w:cs="Times New Roman"/>
+                <w:sz w:val="28"/>
+                <w:szCs w:val="28"/>
+              </w:rPr>
+            </w:pPr>
+          </w:p>
+        </w:tc>
+        <w:tc>
+          <w:tcPr>
+            <w:tcW w:w="1350" w:type="dxa"/>
+          </w:tcPr>
+          <w:p>
+            <w:pPr>
+              <w:jc w:val="both"/>
+              <w:rPr>
+                <w:rFonts w:ascii="Times New Roman" w:hAnsi="Times New Roman" w:cs="Times New Roman"/>
+                <w:sz w:val="28"/>
+                <w:szCs w:val="28"/>
+              </w:rPr>
+            </w:pPr>
+          </w:p>
+        </w:tc>
+        <w:tc>
+          <w:tcPr>
+            <w:tcW w:w="1170" w:type="dxa"/>
+          </w:tcPr>
+          <w:p>
+            <w:pPr>
+              <w:jc w:val="both"/>
+              <w:rPr>
+                <w:rFonts w:ascii="Times New Roman" w:hAnsi="Times New Roman" w:cs="Times New Roman"/>
+                <w:sz w:val="28"/>
+                <w:szCs w:val="28"/>
+              </w:rPr>
+            </w:pPr>
+          </w:p>
+        </w:tc>
+        <w:tc>
+          <w:tcPr>
+            <w:tcW w:w="1234" w:type="dxa"/>
           </w:tcPr>
           <w:p>
             <w:pPr>
@@ -1378,433 +2149,6 @@
         </w:rPr>
       </w:pPr>
     </w:p>
-    <w:tbl>
-      <w:tblPr>
-        <w:tblStyle w:val="TableGrid"/>
-        <w:tblW w:w="0" w:type="auto"/>
-        <w:tblLook w:val="04A0" w:firstRow="1" w:lastRow="0" w:firstColumn="1" w:lastColumn="0" w:noHBand="0" w:noVBand="1"/>
-      </w:tblPr>
-      <w:tblGrid>
-        <w:gridCol w:w="1870"/>
-        <w:gridCol w:w="1870"/>
-        <w:gridCol w:w="1870"/>
-        <w:gridCol w:w="1870"/>
-      </w:tblGrid>
-      <w:tr>
-        <w:tc>
-          <w:tcPr>
-            <w:tcW w:w="1870" w:type="dxa"/>
-          </w:tcPr>
-          <w:p>
-            <w:pPr>
-              <w:jc w:val="both"/>
-              <w:rPr>
-                <w:rFonts w:ascii="Times New Roman" w:hAnsi="Times New Roman" w:cs="Times New Roman"/>
-                <w:sz w:val="28"/>
-                <w:szCs w:val="28"/>
-              </w:rPr>
-            </w:pPr>
-            <w:r>
-              <w:rPr>
-                <w:rFonts w:ascii="Times New Roman" w:hAnsi="Times New Roman" w:cs="Times New Roman"/>
-                <w:sz w:val="28"/>
-                <w:szCs w:val="28"/>
-              </w:rPr>
-              <w:t>Variant</w:t>
-            </w:r>
-          </w:p>
-        </w:tc>
-        <w:tc>
-          <w:tcPr>
-            <w:tcW w:w="1870" w:type="dxa"/>
-          </w:tcPr>
-          <w:p>
-            <w:pPr>
-              <w:jc w:val="both"/>
-              <w:rPr>
-                <w:rFonts w:ascii="Times New Roman" w:hAnsi="Times New Roman" w:cs="Times New Roman"/>
-                <w:sz w:val="28"/>
-                <w:szCs w:val="28"/>
-              </w:rPr>
-            </w:pPr>
-            <w:r>
-              <w:rPr>
-                <w:rFonts w:ascii="Times New Roman" w:hAnsi="Times New Roman" w:cs="Times New Roman"/>
-                <w:sz w:val="28"/>
-                <w:szCs w:val="28"/>
-              </w:rPr>
-              <w:t>Time</w:t>
-            </w:r>
-          </w:p>
-        </w:tc>
-        <w:tc>
-          <w:tcPr>
-            <w:tcW w:w="1870" w:type="dxa"/>
-          </w:tcPr>
-          <w:p>
-            <w:pPr>
-              <w:jc w:val="both"/>
-              <w:rPr>
-                <w:rFonts w:ascii="Times New Roman" w:hAnsi="Times New Roman" w:cs="Times New Roman"/>
-                <w:sz w:val="28"/>
-                <w:szCs w:val="28"/>
-              </w:rPr>
-            </w:pPr>
-            <w:r>
-              <w:rPr>
-                <w:rFonts w:ascii="Times New Roman" w:hAnsi="Times New Roman" w:cs="Times New Roman"/>
-                <w:sz w:val="28"/>
-                <w:szCs w:val="28"/>
-              </w:rPr>
-              <w:t>Speedup</w:t>
-            </w:r>
-          </w:p>
-        </w:tc>
-        <w:tc>
-          <w:tcPr>
-            <w:tcW w:w="1870" w:type="dxa"/>
-          </w:tcPr>
-          <w:p>
-            <w:pPr>
-              <w:jc w:val="both"/>
-              <w:rPr>
-                <w:rFonts w:ascii="Times New Roman" w:hAnsi="Times New Roman" w:cs="Times New Roman"/>
-                <w:sz w:val="28"/>
-                <w:szCs w:val="28"/>
-              </w:rPr>
-            </w:pPr>
-            <w:r>
-              <w:rPr>
-                <w:rFonts w:ascii="Times New Roman" w:hAnsi="Times New Roman" w:cs="Times New Roman"/>
-                <w:sz w:val="28"/>
-                <w:szCs w:val="28"/>
-              </w:rPr>
-              <w:t>Efficiency</w:t>
-            </w:r>
-          </w:p>
-        </w:tc>
-      </w:tr>
-      <w:tr>
-        <w:tc>
-          <w:tcPr>
-            <w:tcW w:w="1870" w:type="dxa"/>
-          </w:tcPr>
-          <w:p>
-            <w:pPr>
-              <w:jc w:val="both"/>
-              <w:rPr>
-                <w:rFonts w:ascii="Times New Roman" w:hAnsi="Times New Roman" w:cs="Times New Roman"/>
-                <w:sz w:val="28"/>
-                <w:szCs w:val="28"/>
-              </w:rPr>
-            </w:pPr>
-          </w:p>
-        </w:tc>
-        <w:tc>
-          <w:tcPr>
-            <w:tcW w:w="1870" w:type="dxa"/>
-          </w:tcPr>
-          <w:p>
-            <w:pPr>
-              <w:jc w:val="both"/>
-              <w:rPr>
-                <w:rFonts w:ascii="Times New Roman" w:hAnsi="Times New Roman" w:cs="Times New Roman"/>
-                <w:sz w:val="28"/>
-                <w:szCs w:val="28"/>
-              </w:rPr>
-            </w:pPr>
-          </w:p>
-        </w:tc>
-        <w:tc>
-          <w:tcPr>
-            <w:tcW w:w="1870" w:type="dxa"/>
-          </w:tcPr>
-          <w:p>
-            <w:pPr>
-              <w:jc w:val="both"/>
-              <w:rPr>
-                <w:rFonts w:ascii="Times New Roman" w:hAnsi="Times New Roman" w:cs="Times New Roman"/>
-                <w:sz w:val="28"/>
-                <w:szCs w:val="28"/>
-              </w:rPr>
-            </w:pPr>
-          </w:p>
-        </w:tc>
-        <w:tc>
-          <w:tcPr>
-            <w:tcW w:w="1870" w:type="dxa"/>
-          </w:tcPr>
-          <w:p>
-            <w:pPr>
-              <w:jc w:val="both"/>
-              <w:rPr>
-                <w:rFonts w:ascii="Times New Roman" w:hAnsi="Times New Roman" w:cs="Times New Roman"/>
-                <w:sz w:val="28"/>
-                <w:szCs w:val="28"/>
-              </w:rPr>
-            </w:pPr>
-          </w:p>
-        </w:tc>
-      </w:tr>
-      <w:tr>
-        <w:tc>
-          <w:tcPr>
-            <w:tcW w:w="1870" w:type="dxa"/>
-          </w:tcPr>
-          <w:p>
-            <w:pPr>
-              <w:jc w:val="both"/>
-              <w:rPr>
-                <w:rFonts w:ascii="Times New Roman" w:hAnsi="Times New Roman" w:cs="Times New Roman"/>
-                <w:sz w:val="28"/>
-                <w:szCs w:val="28"/>
-              </w:rPr>
-            </w:pPr>
-          </w:p>
-        </w:tc>
-        <w:tc>
-          <w:tcPr>
-            <w:tcW w:w="1870" w:type="dxa"/>
-          </w:tcPr>
-          <w:p>
-            <w:pPr>
-              <w:jc w:val="both"/>
-              <w:rPr>
-                <w:rFonts w:ascii="Times New Roman" w:hAnsi="Times New Roman" w:cs="Times New Roman"/>
-                <w:sz w:val="28"/>
-                <w:szCs w:val="28"/>
-              </w:rPr>
-            </w:pPr>
-          </w:p>
-        </w:tc>
-        <w:tc>
-          <w:tcPr>
-            <w:tcW w:w="1870" w:type="dxa"/>
-          </w:tcPr>
-          <w:p>
-            <w:pPr>
-              <w:jc w:val="both"/>
-              <w:rPr>
-                <w:rFonts w:ascii="Times New Roman" w:hAnsi="Times New Roman" w:cs="Times New Roman"/>
-                <w:sz w:val="28"/>
-                <w:szCs w:val="28"/>
-              </w:rPr>
-            </w:pPr>
-          </w:p>
-        </w:tc>
-        <w:tc>
-          <w:tcPr>
-            <w:tcW w:w="1870" w:type="dxa"/>
-          </w:tcPr>
-          <w:p>
-            <w:pPr>
-              <w:jc w:val="both"/>
-              <w:rPr>
-                <w:rFonts w:ascii="Times New Roman" w:hAnsi="Times New Roman" w:cs="Times New Roman"/>
-                <w:sz w:val="28"/>
-                <w:szCs w:val="28"/>
-              </w:rPr>
-            </w:pPr>
-          </w:p>
-        </w:tc>
-      </w:tr>
-      <w:tr>
-        <w:tc>
-          <w:tcPr>
-            <w:tcW w:w="1870" w:type="dxa"/>
-          </w:tcPr>
-          <w:p>
-            <w:pPr>
-              <w:jc w:val="both"/>
-              <w:rPr>
-                <w:rFonts w:ascii="Times New Roman" w:hAnsi="Times New Roman" w:cs="Times New Roman"/>
-                <w:sz w:val="28"/>
-                <w:szCs w:val="28"/>
-              </w:rPr>
-            </w:pPr>
-          </w:p>
-        </w:tc>
-        <w:tc>
-          <w:tcPr>
-            <w:tcW w:w="1870" w:type="dxa"/>
-          </w:tcPr>
-          <w:p>
-            <w:pPr>
-              <w:jc w:val="both"/>
-              <w:rPr>
-                <w:rFonts w:ascii="Times New Roman" w:hAnsi="Times New Roman" w:cs="Times New Roman"/>
-                <w:sz w:val="28"/>
-                <w:szCs w:val="28"/>
-              </w:rPr>
-            </w:pPr>
-          </w:p>
-        </w:tc>
-        <w:tc>
-          <w:tcPr>
-            <w:tcW w:w="1870" w:type="dxa"/>
-          </w:tcPr>
-          <w:p>
-            <w:pPr>
-              <w:jc w:val="both"/>
-              <w:rPr>
-                <w:rFonts w:ascii="Times New Roman" w:hAnsi="Times New Roman" w:cs="Times New Roman"/>
-                <w:sz w:val="28"/>
-                <w:szCs w:val="28"/>
-              </w:rPr>
-            </w:pPr>
-          </w:p>
-        </w:tc>
-        <w:tc>
-          <w:tcPr>
-            <w:tcW w:w="1870" w:type="dxa"/>
-          </w:tcPr>
-          <w:p>
-            <w:pPr>
-              <w:jc w:val="both"/>
-              <w:rPr>
-                <w:rFonts w:ascii="Times New Roman" w:hAnsi="Times New Roman" w:cs="Times New Roman"/>
-                <w:sz w:val="28"/>
-                <w:szCs w:val="28"/>
-              </w:rPr>
-            </w:pPr>
-          </w:p>
-        </w:tc>
-      </w:tr>
-      <w:tr>
-        <w:tc>
-          <w:tcPr>
-            <w:tcW w:w="1870" w:type="dxa"/>
-          </w:tcPr>
-          <w:p>
-            <w:pPr>
-              <w:jc w:val="both"/>
-              <w:rPr>
-                <w:rFonts w:ascii="Times New Roman" w:hAnsi="Times New Roman" w:cs="Times New Roman"/>
-                <w:sz w:val="28"/>
-                <w:szCs w:val="28"/>
-              </w:rPr>
-            </w:pPr>
-          </w:p>
-        </w:tc>
-        <w:tc>
-          <w:tcPr>
-            <w:tcW w:w="1870" w:type="dxa"/>
-          </w:tcPr>
-          <w:p>
-            <w:pPr>
-              <w:jc w:val="both"/>
-              <w:rPr>
-                <w:rFonts w:ascii="Times New Roman" w:hAnsi="Times New Roman" w:cs="Times New Roman"/>
-                <w:sz w:val="28"/>
-                <w:szCs w:val="28"/>
-              </w:rPr>
-            </w:pPr>
-          </w:p>
-        </w:tc>
-        <w:tc>
-          <w:tcPr>
-            <w:tcW w:w="1870" w:type="dxa"/>
-          </w:tcPr>
-          <w:p>
-            <w:pPr>
-              <w:jc w:val="both"/>
-              <w:rPr>
-                <w:rFonts w:ascii="Times New Roman" w:hAnsi="Times New Roman" w:cs="Times New Roman"/>
-                <w:sz w:val="28"/>
-                <w:szCs w:val="28"/>
-              </w:rPr>
-            </w:pPr>
-          </w:p>
-        </w:tc>
-        <w:tc>
-          <w:tcPr>
-            <w:tcW w:w="1870" w:type="dxa"/>
-          </w:tcPr>
-          <w:p>
-            <w:pPr>
-              <w:jc w:val="both"/>
-              <w:rPr>
-                <w:rFonts w:ascii="Times New Roman" w:hAnsi="Times New Roman" w:cs="Times New Roman"/>
-                <w:sz w:val="28"/>
-                <w:szCs w:val="28"/>
-              </w:rPr>
-            </w:pPr>
-          </w:p>
-        </w:tc>
-      </w:tr>
-      <w:tr>
-        <w:tc>
-          <w:tcPr>
-            <w:tcW w:w="1870" w:type="dxa"/>
-          </w:tcPr>
-          <w:p>
-            <w:pPr>
-              <w:jc w:val="both"/>
-              <w:rPr>
-                <w:rFonts w:ascii="Times New Roman" w:hAnsi="Times New Roman" w:cs="Times New Roman"/>
-                <w:sz w:val="28"/>
-                <w:szCs w:val="28"/>
-              </w:rPr>
-            </w:pPr>
-          </w:p>
-        </w:tc>
-        <w:tc>
-          <w:tcPr>
-            <w:tcW w:w="1870" w:type="dxa"/>
-          </w:tcPr>
-          <w:p>
-            <w:pPr>
-              <w:jc w:val="both"/>
-              <w:rPr>
-                <w:rFonts w:ascii="Times New Roman" w:hAnsi="Times New Roman" w:cs="Times New Roman"/>
-                <w:sz w:val="28"/>
-                <w:szCs w:val="28"/>
-              </w:rPr>
-            </w:pPr>
-          </w:p>
-        </w:tc>
-        <w:tc>
-          <w:tcPr>
-            <w:tcW w:w="1870" w:type="dxa"/>
-          </w:tcPr>
-          <w:p>
-            <w:pPr>
-              <w:jc w:val="both"/>
-              <w:rPr>
-                <w:rFonts w:ascii="Times New Roman" w:hAnsi="Times New Roman" w:cs="Times New Roman"/>
-                <w:sz w:val="28"/>
-                <w:szCs w:val="28"/>
-              </w:rPr>
-            </w:pPr>
-          </w:p>
-        </w:tc>
-        <w:tc>
-          <w:tcPr>
-            <w:tcW w:w="1870" w:type="dxa"/>
-          </w:tcPr>
-          <w:p>
-            <w:pPr>
-              <w:jc w:val="both"/>
-              <w:rPr>
-                <w:rFonts w:ascii="Times New Roman" w:hAnsi="Times New Roman" w:cs="Times New Roman"/>
-                <w:sz w:val="28"/>
-                <w:szCs w:val="28"/>
-              </w:rPr>
-            </w:pPr>
-          </w:p>
-        </w:tc>
-      </w:tr>
-    </w:tbl>
-    <w:p>
-      <w:pPr>
-        <w:jc w:val="both"/>
-        <w:rPr>
-          <w:rFonts w:ascii="Times New Roman" w:hAnsi="Times New Roman" w:cs="Times New Roman"/>
-          <w:sz w:val="28"/>
-          <w:szCs w:val="28"/>
-        </w:rPr>
-      </w:pPr>
-    </w:p>
     <w:p>
       <w:pPr>
         <w:jc w:val="both"/>
@@ -1869,7 +2213,7 @@
           <w:szCs w:val="28"/>
         </w:rPr>
         <w:drawing>
-          <wp:inline distT="0" distB="0" distL="0" distR="0" wp14:anchorId="6CF86945" wp14:editId="027877E0">
+          <wp:inline distT="0" distB="0" distL="0" distR="0" wp14:anchorId="6CF86945" wp14:editId="3460489C">
             <wp:extent cx="4086225" cy="3152775"/>
             <wp:effectExtent l="0" t="0" r="9525" b="9525"/>
             <wp:docPr id="1" name="Chart 1"/>
@@ -1894,7 +2238,7 @@
         <w:rPr>
           <w:rFonts w:ascii="Times New Roman" w:hAnsi="Times New Roman" w:cs="Times New Roman"/>
         </w:rPr>
-        <w:t>Fig-2: Image</w:t>
+        <w:t>Fig-</w:t>
       </w:r>
       <w:r>
         <w:rPr>
@@ -1906,7 +2250,19 @@
         <w:rPr>
           <w:rFonts w:ascii="Times New Roman" w:hAnsi="Times New Roman" w:cs="Times New Roman"/>
         </w:rPr>
-        <w:t xml:space="preserve"> speed up curve.</w:t>
+        <w:t xml:space="preserve">: </w:t>
+      </w:r>
+      <w:r>
+        <w:rPr>
+          <w:rFonts w:ascii="Times New Roman" w:hAnsi="Times New Roman" w:cs="Times New Roman"/>
+        </w:rPr>
+        <w:t xml:space="preserve">Mandelbrot </w:t>
+      </w:r>
+      <w:r>
+        <w:rPr>
+          <w:rFonts w:ascii="Times New Roman" w:hAnsi="Times New Roman" w:cs="Times New Roman"/>
+        </w:rPr>
+        <w:t>speed up curve.</w:t>
       </w:r>
     </w:p>
     <w:p>
@@ -1914,6 +2270,105 @@
         <w:jc w:val="both"/>
         <w:rPr>
           <w:rFonts w:ascii="Times New Roman" w:hAnsi="Times New Roman" w:cs="Times New Roman"/>
+        </w:rPr>
+      </w:pPr>
+    </w:p>
+    <w:p>
+      <w:pPr>
+        <w:jc w:val="both"/>
+        <w:rPr>
+          <w:rFonts w:ascii="Times New Roman" w:hAnsi="Times New Roman" w:cs="Times New Roman"/>
+          <w:sz w:val="24"/>
+          <w:szCs w:val="24"/>
+        </w:rPr>
+      </w:pPr>
+    </w:p>
+    <w:p>
+      <w:pPr>
+        <w:jc w:val="both"/>
+        <w:rPr>
+          <w:rFonts w:ascii="Times New Roman" w:hAnsi="Times New Roman" w:cs="Times New Roman"/>
+          <w:sz w:val="24"/>
+          <w:szCs w:val="24"/>
+        </w:rPr>
+      </w:pPr>
+    </w:p>
+    <w:p>
+      <w:pPr>
+        <w:jc w:val="center"/>
+        <w:rPr>
+          <w:rFonts w:ascii="Times New Roman" w:hAnsi="Times New Roman" w:cs="Times New Roman"/>
+          <w:sz w:val="24"/>
+          <w:szCs w:val="24"/>
+        </w:rPr>
+      </w:pPr>
+      <w:r>
+        <w:rPr>
+          <w:rFonts w:ascii="Times New Roman" w:hAnsi="Times New Roman" w:cs="Times New Roman"/>
+          <w:noProof/>
+          <w:sz w:val="28"/>
+          <w:szCs w:val="28"/>
+        </w:rPr>
+        <w:drawing>
+          <wp:inline distT="0" distB="0" distL="0" distR="0" wp14:anchorId="0CBDDA0D" wp14:editId="7F9D625F">
+            <wp:extent cx="4086225" cy="3152775"/>
+            <wp:effectExtent l="0" t="0" r="9525" b="9525"/>
+            <wp:docPr id="2" name="Chart 2"/>
+            <wp:cNvGraphicFramePr/>
+            <a:graphic xmlns:a="http://schemas.openxmlformats.org/drawingml/2006/main">
+              <a:graphicData uri="http://schemas.openxmlformats.org/drawingml/2006/chart">
+                <c:chart xmlns:c="http://schemas.openxmlformats.org/drawingml/2006/chart" xmlns:r="http://schemas.openxmlformats.org/officeDocument/2006/relationships" r:id="rId6"/>
+              </a:graphicData>
+            </a:graphic>
+          </wp:inline>
+        </w:drawing>
+      </w:r>
+    </w:p>
+    <w:p>
+      <w:pPr>
+        <w:jc w:val="center"/>
+        <w:rPr>
+          <w:rFonts w:ascii="Times New Roman" w:hAnsi="Times New Roman" w:cs="Times New Roman"/>
+        </w:rPr>
+      </w:pPr>
+      <w:r>
+        <w:rPr>
+          <w:rFonts w:ascii="Times New Roman" w:hAnsi="Times New Roman" w:cs="Times New Roman"/>
+        </w:rPr>
+        <w:t>Fig-</w:t>
+      </w:r>
+      <w:r>
+        <w:rPr>
+          <w:rFonts w:ascii="Times New Roman" w:hAnsi="Times New Roman" w:cs="Times New Roman"/>
+        </w:rPr>
+        <w:t>2</w:t>
+      </w:r>
+      <w:r>
+        <w:rPr>
+          <w:rFonts w:ascii="Times New Roman" w:hAnsi="Times New Roman" w:cs="Times New Roman"/>
+        </w:rPr>
+        <w:t xml:space="preserve">: </w:t>
+      </w:r>
+      <w:r>
+        <w:rPr>
+          <w:rFonts w:ascii="Times New Roman" w:hAnsi="Times New Roman" w:cs="Times New Roman"/>
+        </w:rPr>
+        <w:t xml:space="preserve">Convolution </w:t>
+      </w:r>
+      <w:r>
+        <w:rPr>
+          <w:rFonts w:ascii="Times New Roman" w:hAnsi="Times New Roman" w:cs="Times New Roman"/>
+        </w:rPr>
+        <w:t>speed up curve.</w:t>
+      </w:r>
+    </w:p>
+    <w:p>
+      <w:pPr>
+        <w:jc w:val="both"/>
+        <w:rPr>
+          <w:rFonts w:ascii="Times New Roman" w:hAnsi="Times New Roman" w:cs="Times New Roman"/>
+          <w:sz w:val="24"/>
+          <w:szCs w:val="24"/>
         </w:rPr>
       </w:pPr>
     </w:p>
@@ -2001,7 +2456,6 @@
         <w:rPr>
           <w:rFonts w:ascii="Times New Roman" w:hAnsi="Times New Roman" w:cs="Times New Roman"/>
         </w:rPr>
-        <w:lastRenderedPageBreak/>
         <w:t>Performance differences between task and task loop versions:</w:t>
       </w:r>
     </w:p>
@@ -3828,7 +4282,7 @@
             </a:pPr>
             <a:r>
               <a:rPr lang="en-US"/>
-              <a:t>mandelbrot.ppm</a:t>
+              <a:t>Mandelbrot (openMP)</a:t>
             </a:r>
           </a:p>
         </c:rich>
@@ -3936,19 +4390,19 @@
                 <c:formatCode>General</c:formatCode>
                 <c:ptCount val="5"/>
                 <c:pt idx="0">
-                  <c:v>0.95541567747696698</c:v>
+                  <c:v>1.0122064550000001</c:v>
                 </c:pt>
                 <c:pt idx="1">
-                  <c:v>1.8983857705457201</c:v>
+                  <c:v>1.99720673</c:v>
                 </c:pt>
                 <c:pt idx="2">
-                  <c:v>3.3425534346782402</c:v>
+                  <c:v>3.9197083689999999</c:v>
                 </c:pt>
                 <c:pt idx="3">
-                  <c:v>6.7361793611793601</c:v>
+                  <c:v>7.025309053</c:v>
                 </c:pt>
                 <c:pt idx="4">
-                  <c:v>11.2074603985692</c:v>
+                  <c:v>12.57331523</c:v>
                 </c:pt>
               </c:numCache>
             </c:numRef>
@@ -3957,98 +4411,6 @@
           <c:extLst>
             <c:ext xmlns:c16="http://schemas.microsoft.com/office/drawing/2014/chart" uri="{C3380CC4-5D6E-409C-BE32-E72D297353CC}">
               <c16:uniqueId val="{00000000-BA7A-4D9B-B787-0664A2EA2A41}"/>
-            </c:ext>
-          </c:extLst>
-        </c:ser>
-        <c:ser>
-          <c:idx val="1"/>
-          <c:order val="1"/>
-          <c:tx>
-            <c:strRef>
-              <c:f>Sheet1!$C$1</c:f>
-              <c:strCache>
-                <c:ptCount val="1"/>
-                <c:pt idx="0">
-                  <c:v>sequential</c:v>
-                </c:pt>
-              </c:strCache>
-            </c:strRef>
-          </c:tx>
-          <c:spPr>
-            <a:ln w="28575" cap="rnd">
-              <a:solidFill>
-                <a:schemeClr val="accent2"/>
-              </a:solidFill>
-              <a:round/>
-            </a:ln>
-            <a:effectLst/>
-          </c:spPr>
-          <c:marker>
-            <c:symbol val="circle"/>
-            <c:size val="5"/>
-            <c:spPr>
-              <a:solidFill>
-                <a:schemeClr val="accent2"/>
-              </a:solidFill>
-              <a:ln w="9525">
-                <a:solidFill>
-                  <a:schemeClr val="accent2"/>
-                </a:solidFill>
-              </a:ln>
-              <a:effectLst/>
-            </c:spPr>
-          </c:marker>
-          <c:cat>
-            <c:strRef>
-              <c:f>Sheet1!$A$2:$A$6</c:f>
-              <c:strCache>
-                <c:ptCount val="5"/>
-                <c:pt idx="0">
-                  <c:v>Thread 1</c:v>
-                </c:pt>
-                <c:pt idx="1">
-                  <c:v>Thread 2</c:v>
-                </c:pt>
-                <c:pt idx="2">
-                  <c:v>Thread 4</c:v>
-                </c:pt>
-                <c:pt idx="3">
-                  <c:v>Thread 8</c:v>
-                </c:pt>
-                <c:pt idx="4">
-                  <c:v>Thread 16</c:v>
-                </c:pt>
-              </c:strCache>
-            </c:strRef>
-          </c:cat>
-          <c:val>
-            <c:numRef>
-              <c:f>Sheet1!$C$2:$C$6</c:f>
-              <c:numCache>
-                <c:formatCode>General</c:formatCode>
-                <c:ptCount val="5"/>
-                <c:pt idx="0">
-                  <c:v>0.7</c:v>
-                </c:pt>
-                <c:pt idx="1">
-                  <c:v>1.4</c:v>
-                </c:pt>
-                <c:pt idx="2">
-                  <c:v>2.8</c:v>
-                </c:pt>
-                <c:pt idx="3">
-                  <c:v>5.6</c:v>
-                </c:pt>
-                <c:pt idx="4">
-                  <c:v>11.2</c:v>
-                </c:pt>
-              </c:numCache>
-            </c:numRef>
-          </c:val>
-          <c:smooth val="0"/>
-          <c:extLst>
-            <c:ext xmlns:c16="http://schemas.microsoft.com/office/drawing/2014/chart" uri="{C3380CC4-5D6E-409C-BE32-E72D297353CC}">
-              <c16:uniqueId val="{00000001-BA7A-4D9B-B787-0664A2EA2A41}"/>
             </c:ext>
           </c:extLst>
         </c:ser>
@@ -4171,6 +4533,376 @@
         <c:crossAx val="333604447"/>
         <c:crosses val="autoZero"/>
         <c:crossBetween val="between"/>
+        <c:majorUnit val="1"/>
+      </c:valAx>
+      <c:spPr>
+        <a:noFill/>
+        <a:ln>
+          <a:noFill/>
+        </a:ln>
+        <a:effectLst/>
+      </c:spPr>
+    </c:plotArea>
+    <c:legend>
+      <c:legendPos val="b"/>
+      <c:overlay val="0"/>
+      <c:spPr>
+        <a:noFill/>
+        <a:ln>
+          <a:noFill/>
+        </a:ln>
+        <a:effectLst/>
+      </c:spPr>
+      <c:txPr>
+        <a:bodyPr rot="0" spcFirstLastPara="1" vertOverflow="ellipsis" vert="horz" wrap="square" anchor="ctr" anchorCtr="1"/>
+        <a:lstStyle/>
+        <a:p>
+          <a:pPr>
+            <a:defRPr sz="900" b="0" i="0" u="none" strike="noStrike" kern="1200" baseline="0">
+              <a:solidFill>
+                <a:schemeClr val="tx1">
+                  <a:lumMod val="65000"/>
+                  <a:lumOff val="35000"/>
+                </a:schemeClr>
+              </a:solidFill>
+              <a:latin typeface="+mn-lt"/>
+              <a:ea typeface="+mn-ea"/>
+              <a:cs typeface="+mn-cs"/>
+            </a:defRPr>
+          </a:pPr>
+          <a:endParaRPr lang="en-US"/>
+        </a:p>
+      </c:txPr>
+    </c:legend>
+    <c:plotVisOnly val="1"/>
+    <c:dispBlanksAs val="gap"/>
+    <c:extLst>
+      <c:ext xmlns:c16r3="http://schemas.microsoft.com/office/drawing/2017/03/chart" uri="{56B9EC1D-385E-4148-901F-78D8002777C0}">
+        <c16r3:dataDisplayOptions16>
+          <c16r3:dispNaAsBlank val="1"/>
+        </c16r3:dataDisplayOptions16>
+      </c:ext>
+    </c:extLst>
+    <c:showDLblsOverMax val="0"/>
+  </c:chart>
+  <c:spPr>
+    <a:solidFill>
+      <a:schemeClr val="bg1"/>
+    </a:solidFill>
+    <a:ln w="9525" cap="flat" cmpd="sng" algn="ctr">
+      <a:solidFill>
+        <a:schemeClr val="tx1">
+          <a:lumMod val="15000"/>
+          <a:lumOff val="85000"/>
+        </a:schemeClr>
+      </a:solidFill>
+      <a:round/>
+    </a:ln>
+    <a:effectLst/>
+  </c:spPr>
+  <c:txPr>
+    <a:bodyPr/>
+    <a:lstStyle/>
+    <a:p>
+      <a:pPr>
+        <a:defRPr/>
+      </a:pPr>
+      <a:endParaRPr lang="en-US"/>
+    </a:p>
+  </c:txPr>
+  <c:externalData r:id="rId3">
+    <c:autoUpdate val="0"/>
+  </c:externalData>
+</c:chartSpace>
+</file>
+
+<file path=word/charts/chart2.xml><?xml version="1.0" encoding="utf-8"?>
+<c:chartSpace xmlns:c="http://schemas.openxmlformats.org/drawingml/2006/chart" xmlns:a="http://schemas.openxmlformats.org/drawingml/2006/main" xmlns:r="http://schemas.openxmlformats.org/officeDocument/2006/relationships" xmlns:c16r2="http://schemas.microsoft.com/office/drawing/2015/06/chart">
+  <c:date1904 val="0"/>
+  <c:lang val="en-US"/>
+  <c:roundedCorners val="0"/>
+  <mc:AlternateContent xmlns:mc="http://schemas.openxmlformats.org/markup-compatibility/2006">
+    <mc:Choice xmlns:c14="http://schemas.microsoft.com/office/drawing/2007/8/2/chart" Requires="c14">
+      <c14:style val="102"/>
+    </mc:Choice>
+    <mc:Fallback>
+      <c:style val="2"/>
+    </mc:Fallback>
+  </mc:AlternateContent>
+  <c:chart>
+    <c:title>
+      <c:tx>
+        <c:rich>
+          <a:bodyPr rot="0" spcFirstLastPara="1" vertOverflow="ellipsis" vert="horz" wrap="square" anchor="ctr" anchorCtr="1"/>
+          <a:lstStyle/>
+          <a:p>
+            <a:pPr>
+              <a:defRPr sz="1400" b="0" i="0" u="none" strike="noStrike" kern="1200" spc="0" baseline="0">
+                <a:solidFill>
+                  <a:schemeClr val="tx1">
+                    <a:lumMod val="65000"/>
+                    <a:lumOff val="35000"/>
+                  </a:schemeClr>
+                </a:solidFill>
+                <a:latin typeface="+mn-lt"/>
+                <a:ea typeface="+mn-ea"/>
+                <a:cs typeface="+mn-cs"/>
+              </a:defRPr>
+            </a:pPr>
+            <a:r>
+              <a:rPr lang="en-US"/>
+              <a:t>Convolution (openMP)</a:t>
+            </a:r>
+          </a:p>
+        </c:rich>
+      </c:tx>
+      <c:overlay val="0"/>
+      <c:spPr>
+        <a:noFill/>
+        <a:ln>
+          <a:noFill/>
+        </a:ln>
+        <a:effectLst/>
+      </c:spPr>
+      <c:txPr>
+        <a:bodyPr rot="0" spcFirstLastPara="1" vertOverflow="ellipsis" vert="horz" wrap="square" anchor="ctr" anchorCtr="1"/>
+        <a:lstStyle/>
+        <a:p>
+          <a:pPr>
+            <a:defRPr sz="1400" b="0" i="0" u="none" strike="noStrike" kern="1200" spc="0" baseline="0">
+              <a:solidFill>
+                <a:schemeClr val="tx1">
+                  <a:lumMod val="65000"/>
+                  <a:lumOff val="35000"/>
+                </a:schemeClr>
+              </a:solidFill>
+              <a:latin typeface="+mn-lt"/>
+              <a:ea typeface="+mn-ea"/>
+              <a:cs typeface="+mn-cs"/>
+            </a:defRPr>
+          </a:pPr>
+          <a:endParaRPr lang="en-US"/>
+        </a:p>
+      </c:txPr>
+    </c:title>
+    <c:autoTitleDeleted val="0"/>
+    <c:plotArea>
+      <c:layout/>
+      <c:lineChart>
+        <c:grouping val="standard"/>
+        <c:varyColors val="0"/>
+        <c:ser>
+          <c:idx val="0"/>
+          <c:order val="0"/>
+          <c:tx>
+            <c:strRef>
+              <c:f>Sheet1!$B$1</c:f>
+              <c:strCache>
+                <c:ptCount val="1"/>
+                <c:pt idx="0">
+                  <c:v>parallel</c:v>
+                </c:pt>
+              </c:strCache>
+            </c:strRef>
+          </c:tx>
+          <c:spPr>
+            <a:ln w="28575" cap="rnd">
+              <a:solidFill>
+                <a:schemeClr val="accent1"/>
+              </a:solidFill>
+              <a:round/>
+            </a:ln>
+            <a:effectLst/>
+          </c:spPr>
+          <c:marker>
+            <c:symbol val="circle"/>
+            <c:size val="5"/>
+            <c:spPr>
+              <a:solidFill>
+                <a:schemeClr val="accent1"/>
+              </a:solidFill>
+              <a:ln w="9525">
+                <a:solidFill>
+                  <a:schemeClr val="accent1"/>
+                </a:solidFill>
+              </a:ln>
+              <a:effectLst/>
+            </c:spPr>
+          </c:marker>
+          <c:cat>
+            <c:strRef>
+              <c:f>Sheet1!$A$2:$A$6</c:f>
+              <c:strCache>
+                <c:ptCount val="5"/>
+                <c:pt idx="0">
+                  <c:v>Thread 1</c:v>
+                </c:pt>
+                <c:pt idx="1">
+                  <c:v>Thread 2</c:v>
+                </c:pt>
+                <c:pt idx="2">
+                  <c:v>Thread 4</c:v>
+                </c:pt>
+                <c:pt idx="3">
+                  <c:v>Thread 8</c:v>
+                </c:pt>
+                <c:pt idx="4">
+                  <c:v>Thread 16</c:v>
+                </c:pt>
+              </c:strCache>
+            </c:strRef>
+          </c:cat>
+          <c:val>
+            <c:numRef>
+              <c:f>Sheet1!$B$2:$B$6</c:f>
+              <c:numCache>
+                <c:formatCode>General</c:formatCode>
+                <c:ptCount val="5"/>
+                <c:pt idx="0">
+                  <c:v>0.96398520489999995</c:v>
+                </c:pt>
+                <c:pt idx="1">
+                  <c:v>1.9012974279999999</c:v>
+                </c:pt>
+                <c:pt idx="2">
+                  <c:v>3.7217270949999999</c:v>
+                </c:pt>
+                <c:pt idx="3">
+                  <c:v>6.5928482009999998</c:v>
+                </c:pt>
+                <c:pt idx="4">
+                  <c:v>12.209555979999999</c:v>
+                </c:pt>
+              </c:numCache>
+            </c:numRef>
+          </c:val>
+          <c:smooth val="0"/>
+          <c:extLst>
+            <c:ext xmlns:c16="http://schemas.microsoft.com/office/drawing/2014/chart" uri="{C3380CC4-5D6E-409C-BE32-E72D297353CC}">
+              <c16:uniqueId val="{00000000-C411-4DC1-93A3-59FAB07A42B4}"/>
+            </c:ext>
+          </c:extLst>
+        </c:ser>
+        <c:dLbls>
+          <c:showLegendKey val="0"/>
+          <c:showVal val="0"/>
+          <c:showCatName val="0"/>
+          <c:showSerName val="0"/>
+          <c:showPercent val="0"/>
+          <c:showBubbleSize val="0"/>
+        </c:dLbls>
+        <c:marker val="1"/>
+        <c:smooth val="0"/>
+        <c:axId val="333604447"/>
+        <c:axId val="333609855"/>
+      </c:lineChart>
+      <c:catAx>
+        <c:axId val="333604447"/>
+        <c:scaling>
+          <c:orientation val="minMax"/>
+        </c:scaling>
+        <c:delete val="0"/>
+        <c:axPos val="b"/>
+        <c:numFmt formatCode="General" sourceLinked="1"/>
+        <c:majorTickMark val="none"/>
+        <c:minorTickMark val="none"/>
+        <c:tickLblPos val="nextTo"/>
+        <c:spPr>
+          <a:noFill/>
+          <a:ln w="9525" cap="flat" cmpd="sng" algn="ctr">
+            <a:solidFill>
+              <a:schemeClr val="tx1">
+                <a:lumMod val="15000"/>
+                <a:lumOff val="85000"/>
+              </a:schemeClr>
+            </a:solidFill>
+            <a:round/>
+          </a:ln>
+          <a:effectLst/>
+        </c:spPr>
+        <c:txPr>
+          <a:bodyPr rot="-60000000" spcFirstLastPara="1" vertOverflow="ellipsis" vert="horz" wrap="square" anchor="ctr" anchorCtr="1"/>
+          <a:lstStyle/>
+          <a:p>
+            <a:pPr>
+              <a:defRPr sz="900" b="0" i="0" u="none" strike="noStrike" kern="1200" baseline="0">
+                <a:solidFill>
+                  <a:schemeClr val="tx1">
+                    <a:lumMod val="65000"/>
+                    <a:lumOff val="35000"/>
+                  </a:schemeClr>
+                </a:solidFill>
+                <a:latin typeface="+mn-lt"/>
+                <a:ea typeface="+mn-ea"/>
+                <a:cs typeface="+mn-cs"/>
+              </a:defRPr>
+            </a:pPr>
+            <a:endParaRPr lang="en-US"/>
+          </a:p>
+        </c:txPr>
+        <c:crossAx val="333609855"/>
+        <c:crosses val="autoZero"/>
+        <c:auto val="1"/>
+        <c:lblAlgn val="ctr"/>
+        <c:lblOffset val="100"/>
+        <c:noMultiLvlLbl val="0"/>
+      </c:catAx>
+      <c:valAx>
+        <c:axId val="333609855"/>
+        <c:scaling>
+          <c:orientation val="minMax"/>
+        </c:scaling>
+        <c:delete val="0"/>
+        <c:axPos val="l"/>
+        <c:majorGridlines>
+          <c:spPr>
+            <a:ln w="9525" cap="flat" cmpd="sng" algn="ctr">
+              <a:solidFill>
+                <a:schemeClr val="tx1">
+                  <a:lumMod val="15000"/>
+                  <a:lumOff val="85000"/>
+                </a:schemeClr>
+              </a:solidFill>
+              <a:round/>
+            </a:ln>
+            <a:effectLst/>
+          </c:spPr>
+        </c:majorGridlines>
+        <c:numFmt formatCode="General" sourceLinked="1"/>
+        <c:majorTickMark val="none"/>
+        <c:minorTickMark val="none"/>
+        <c:tickLblPos val="nextTo"/>
+        <c:spPr>
+          <a:noFill/>
+          <a:ln>
+            <a:noFill/>
+          </a:ln>
+          <a:effectLst/>
+        </c:spPr>
+        <c:txPr>
+          <a:bodyPr rot="-60000000" spcFirstLastPara="1" vertOverflow="ellipsis" vert="horz" wrap="square" anchor="ctr" anchorCtr="1"/>
+          <a:lstStyle/>
+          <a:p>
+            <a:pPr>
+              <a:defRPr sz="900" b="0" i="0" u="none" strike="noStrike" kern="1200" baseline="0">
+                <a:solidFill>
+                  <a:schemeClr val="tx1">
+                    <a:lumMod val="65000"/>
+                    <a:lumOff val="35000"/>
+                  </a:schemeClr>
+                </a:solidFill>
+                <a:latin typeface="+mn-lt"/>
+                <a:ea typeface="+mn-ea"/>
+                <a:cs typeface="+mn-cs"/>
+              </a:defRPr>
+            </a:pPr>
+            <a:endParaRPr lang="en-US"/>
+          </a:p>
+        </c:txPr>
+        <c:crossAx val="333604447"/>
+        <c:crosses val="autoZero"/>
+        <c:crossBetween val="between"/>
+        <c:majorUnit val="1"/>
       </c:valAx>
       <c:spPr>
         <a:noFill/>
@@ -4293,7 +5025,550 @@
 </cs:colorStyle>
 </file>
 
+<file path=word/charts/colors2.xml><?xml version="1.0" encoding="utf-8"?>
+<cs:colorStyle xmlns:cs="http://schemas.microsoft.com/office/drawing/2012/chartStyle" xmlns:a="http://schemas.openxmlformats.org/drawingml/2006/main" meth="cycle" id="10">
+  <a:schemeClr val="accent1"/>
+  <a:schemeClr val="accent2"/>
+  <a:schemeClr val="accent3"/>
+  <a:schemeClr val="accent4"/>
+  <a:schemeClr val="accent5"/>
+  <a:schemeClr val="accent6"/>
+  <cs:variation/>
+  <cs:variation>
+    <a:lumMod val="60000"/>
+  </cs:variation>
+  <cs:variation>
+    <a:lumMod val="80000"/>
+    <a:lumOff val="20000"/>
+  </cs:variation>
+  <cs:variation>
+    <a:lumMod val="80000"/>
+  </cs:variation>
+  <cs:variation>
+    <a:lumMod val="60000"/>
+    <a:lumOff val="40000"/>
+  </cs:variation>
+  <cs:variation>
+    <a:lumMod val="50000"/>
+  </cs:variation>
+  <cs:variation>
+    <a:lumMod val="70000"/>
+    <a:lumOff val="30000"/>
+  </cs:variation>
+  <cs:variation>
+    <a:lumMod val="70000"/>
+  </cs:variation>
+  <cs:variation>
+    <a:lumMod val="50000"/>
+    <a:lumOff val="50000"/>
+  </cs:variation>
+</cs:colorStyle>
+</file>
+
 <file path=word/charts/style1.xml><?xml version="1.0" encoding="utf-8"?>
+<cs:chartStyle xmlns:cs="http://schemas.microsoft.com/office/drawing/2012/chartStyle" xmlns:a="http://schemas.openxmlformats.org/drawingml/2006/main" id="332">
+  <cs:axisTitle>
+    <cs:lnRef idx="0"/>
+    <cs:fillRef idx="0"/>
+    <cs:effectRef idx="0"/>
+    <cs:fontRef idx="minor">
+      <a:schemeClr val="tx1">
+        <a:lumMod val="65000"/>
+        <a:lumOff val="35000"/>
+      </a:schemeClr>
+    </cs:fontRef>
+    <cs:defRPr sz="1000" kern="1200"/>
+  </cs:axisTitle>
+  <cs:categoryAxis>
+    <cs:lnRef idx="0"/>
+    <cs:fillRef idx="0"/>
+    <cs:effectRef idx="0"/>
+    <cs:fontRef idx="minor">
+      <a:schemeClr val="tx1">
+        <a:lumMod val="65000"/>
+        <a:lumOff val="35000"/>
+      </a:schemeClr>
+    </cs:fontRef>
+    <cs:spPr>
+      <a:ln w="9525" cap="flat" cmpd="sng" algn="ctr">
+        <a:solidFill>
+          <a:schemeClr val="tx1">
+            <a:lumMod val="15000"/>
+            <a:lumOff val="85000"/>
+          </a:schemeClr>
+        </a:solidFill>
+        <a:round/>
+      </a:ln>
+    </cs:spPr>
+    <cs:defRPr sz="900" kern="1200"/>
+  </cs:categoryAxis>
+  <cs:chartArea mods="allowNoFillOverride allowNoLineOverride">
+    <cs:lnRef idx="0"/>
+    <cs:fillRef idx="0"/>
+    <cs:effectRef idx="0"/>
+    <cs:fontRef idx="minor">
+      <a:schemeClr val="tx1"/>
+    </cs:fontRef>
+    <cs:spPr>
+      <a:solidFill>
+        <a:schemeClr val="bg1"/>
+      </a:solidFill>
+      <a:ln w="9525" cap="flat" cmpd="sng" algn="ctr">
+        <a:solidFill>
+          <a:schemeClr val="tx1">
+            <a:lumMod val="15000"/>
+            <a:lumOff val="85000"/>
+          </a:schemeClr>
+        </a:solidFill>
+        <a:round/>
+      </a:ln>
+    </cs:spPr>
+    <cs:defRPr sz="1000" kern="1200"/>
+  </cs:chartArea>
+  <cs:dataLabel>
+    <cs:lnRef idx="0"/>
+    <cs:fillRef idx="0"/>
+    <cs:effectRef idx="0"/>
+    <cs:fontRef idx="minor">
+      <a:schemeClr val="tx1">
+        <a:lumMod val="75000"/>
+        <a:lumOff val="25000"/>
+      </a:schemeClr>
+    </cs:fontRef>
+    <cs:defRPr sz="900" kern="1200"/>
+  </cs:dataLabel>
+  <cs:dataLabelCallout>
+    <cs:lnRef idx="0"/>
+    <cs:fillRef idx="0"/>
+    <cs:effectRef idx="0"/>
+    <cs:fontRef idx="minor">
+      <a:schemeClr val="dk1">
+        <a:lumMod val="65000"/>
+        <a:lumOff val="35000"/>
+      </a:schemeClr>
+    </cs:fontRef>
+    <cs:spPr>
+      <a:solidFill>
+        <a:schemeClr val="lt1"/>
+      </a:solidFill>
+      <a:ln>
+        <a:solidFill>
+          <a:schemeClr val="dk1">
+            <a:lumMod val="25000"/>
+            <a:lumOff val="75000"/>
+          </a:schemeClr>
+        </a:solidFill>
+      </a:ln>
+    </cs:spPr>
+    <cs:defRPr sz="900" kern="1200"/>
+    <cs:bodyPr rot="0" spcFirstLastPara="1" vertOverflow="clip" horzOverflow="clip" vert="horz" wrap="square" lIns="36576" tIns="18288" rIns="36576" bIns="18288" anchor="ctr" anchorCtr="1">
+      <a:spAutoFit/>
+    </cs:bodyPr>
+  </cs:dataLabelCallout>
+  <cs:dataPoint>
+    <cs:lnRef idx="0"/>
+    <cs:fillRef idx="1">
+      <cs:styleClr val="auto"/>
+    </cs:fillRef>
+    <cs:effectRef idx="0"/>
+    <cs:fontRef idx="minor">
+      <a:schemeClr val="tx1"/>
+    </cs:fontRef>
+  </cs:dataPoint>
+  <cs:dataPoint3D>
+    <cs:lnRef idx="0"/>
+    <cs:fillRef idx="1">
+      <cs:styleClr val="auto"/>
+    </cs:fillRef>
+    <cs:effectRef idx="0"/>
+    <cs:fontRef idx="minor">
+      <a:schemeClr val="tx1"/>
+    </cs:fontRef>
+  </cs:dataPoint3D>
+  <cs:dataPointLine>
+    <cs:lnRef idx="0">
+      <cs:styleClr val="auto"/>
+    </cs:lnRef>
+    <cs:fillRef idx="1"/>
+    <cs:effectRef idx="0"/>
+    <cs:fontRef idx="minor">
+      <a:schemeClr val="tx1"/>
+    </cs:fontRef>
+    <cs:spPr>
+      <a:ln w="28575" cap="rnd">
+        <a:solidFill>
+          <a:schemeClr val="phClr"/>
+        </a:solidFill>
+        <a:round/>
+      </a:ln>
+    </cs:spPr>
+  </cs:dataPointLine>
+  <cs:dataPointMarker>
+    <cs:lnRef idx="0">
+      <cs:styleClr val="auto"/>
+    </cs:lnRef>
+    <cs:fillRef idx="1">
+      <cs:styleClr val="auto"/>
+    </cs:fillRef>
+    <cs:effectRef idx="0"/>
+    <cs:fontRef idx="minor">
+      <a:schemeClr val="tx1"/>
+    </cs:fontRef>
+    <cs:spPr>
+      <a:ln w="9525">
+        <a:solidFill>
+          <a:schemeClr val="phClr"/>
+        </a:solidFill>
+      </a:ln>
+    </cs:spPr>
+  </cs:dataPointMarker>
+  <cs:dataPointMarkerLayout symbol="circle" size="5"/>
+  <cs:dataPointWireframe>
+    <cs:lnRef idx="0">
+      <cs:styleClr val="auto"/>
+    </cs:lnRef>
+    <cs:fillRef idx="1"/>
+    <cs:effectRef idx="0"/>
+    <cs:fontRef idx="minor">
+      <a:schemeClr val="tx1"/>
+    </cs:fontRef>
+    <cs:spPr>
+      <a:ln w="9525" cap="rnd">
+        <a:solidFill>
+          <a:schemeClr val="phClr"/>
+        </a:solidFill>
+        <a:round/>
+      </a:ln>
+    </cs:spPr>
+  </cs:dataPointWireframe>
+  <cs:dataTable>
+    <cs:lnRef idx="0"/>
+    <cs:fillRef idx="0"/>
+    <cs:effectRef idx="0"/>
+    <cs:fontRef idx="minor">
+      <a:schemeClr val="tx1">
+        <a:lumMod val="65000"/>
+        <a:lumOff val="35000"/>
+      </a:schemeClr>
+    </cs:fontRef>
+    <cs:spPr>
+      <a:noFill/>
+      <a:ln w="9525" cap="flat" cmpd="sng" algn="ctr">
+        <a:solidFill>
+          <a:schemeClr val="tx1">
+            <a:lumMod val="15000"/>
+            <a:lumOff val="85000"/>
+          </a:schemeClr>
+        </a:solidFill>
+        <a:round/>
+      </a:ln>
+    </cs:spPr>
+    <cs:defRPr sz="900" kern="1200"/>
+  </cs:dataTable>
+  <cs:downBar>
+    <cs:lnRef idx="0"/>
+    <cs:fillRef idx="0"/>
+    <cs:effectRef idx="0"/>
+    <cs:fontRef idx="minor">
+      <a:schemeClr val="dk1"/>
+    </cs:fontRef>
+    <cs:spPr>
+      <a:solidFill>
+        <a:schemeClr val="dk1">
+          <a:lumMod val="65000"/>
+          <a:lumOff val="35000"/>
+        </a:schemeClr>
+      </a:solidFill>
+      <a:ln w="9525">
+        <a:solidFill>
+          <a:schemeClr val="tx1">
+            <a:lumMod val="65000"/>
+            <a:lumOff val="35000"/>
+          </a:schemeClr>
+        </a:solidFill>
+      </a:ln>
+    </cs:spPr>
+  </cs:downBar>
+  <cs:dropLine>
+    <cs:lnRef idx="0"/>
+    <cs:fillRef idx="0"/>
+    <cs:effectRef idx="0"/>
+    <cs:fontRef idx="minor">
+      <a:schemeClr val="tx1"/>
+    </cs:fontRef>
+    <cs:spPr>
+      <a:ln w="9525" cap="flat" cmpd="sng" algn="ctr">
+        <a:solidFill>
+          <a:schemeClr val="tx1">
+            <a:lumMod val="35000"/>
+            <a:lumOff val="65000"/>
+          </a:schemeClr>
+        </a:solidFill>
+        <a:round/>
+      </a:ln>
+    </cs:spPr>
+  </cs:dropLine>
+  <cs:errorBar>
+    <cs:lnRef idx="0"/>
+    <cs:fillRef idx="0"/>
+    <cs:effectRef idx="0"/>
+    <cs:fontRef idx="minor">
+      <a:schemeClr val="tx1"/>
+    </cs:fontRef>
+    <cs:spPr>
+      <a:ln w="9525" cap="flat" cmpd="sng" algn="ctr">
+        <a:solidFill>
+          <a:schemeClr val="tx1">
+            <a:lumMod val="65000"/>
+            <a:lumOff val="35000"/>
+          </a:schemeClr>
+        </a:solidFill>
+        <a:round/>
+      </a:ln>
+    </cs:spPr>
+  </cs:errorBar>
+  <cs:floor>
+    <cs:lnRef idx="0"/>
+    <cs:fillRef idx="0"/>
+    <cs:effectRef idx="0"/>
+    <cs:fontRef idx="minor">
+      <a:schemeClr val="tx1"/>
+    </cs:fontRef>
+    <cs:spPr>
+      <a:noFill/>
+      <a:ln>
+        <a:noFill/>
+      </a:ln>
+    </cs:spPr>
+  </cs:floor>
+  <cs:gridlineMajor>
+    <cs:lnRef idx="0"/>
+    <cs:fillRef idx="0"/>
+    <cs:effectRef idx="0"/>
+    <cs:fontRef idx="minor">
+      <a:schemeClr val="tx1"/>
+    </cs:fontRef>
+    <cs:spPr>
+      <a:ln w="9525" cap="flat" cmpd="sng" algn="ctr">
+        <a:solidFill>
+          <a:schemeClr val="tx1">
+            <a:lumMod val="15000"/>
+            <a:lumOff val="85000"/>
+          </a:schemeClr>
+        </a:solidFill>
+        <a:round/>
+      </a:ln>
+    </cs:spPr>
+  </cs:gridlineMajor>
+  <cs:gridlineMinor>
+    <cs:lnRef idx="0"/>
+    <cs:fillRef idx="0"/>
+    <cs:effectRef idx="0"/>
+    <cs:fontRef idx="minor">
+      <a:schemeClr val="tx1"/>
+    </cs:fontRef>
+    <cs:spPr>
+      <a:ln w="9525" cap="flat" cmpd="sng" algn="ctr">
+        <a:solidFill>
+          <a:schemeClr val="tx1">
+            <a:lumMod val="5000"/>
+            <a:lumOff val="95000"/>
+          </a:schemeClr>
+        </a:solidFill>
+        <a:round/>
+      </a:ln>
+    </cs:spPr>
+  </cs:gridlineMinor>
+  <cs:hiLoLine>
+    <cs:lnRef idx="0"/>
+    <cs:fillRef idx="0"/>
+    <cs:effectRef idx="0"/>
+    <cs:fontRef idx="minor">
+      <a:schemeClr val="tx1"/>
+    </cs:fontRef>
+    <cs:spPr>
+      <a:ln w="9525" cap="flat" cmpd="sng" algn="ctr">
+        <a:solidFill>
+          <a:schemeClr val="tx1">
+            <a:lumMod val="75000"/>
+            <a:lumOff val="25000"/>
+          </a:schemeClr>
+        </a:solidFill>
+        <a:round/>
+      </a:ln>
+    </cs:spPr>
+  </cs:hiLoLine>
+  <cs:leaderLine>
+    <cs:lnRef idx="0"/>
+    <cs:fillRef idx="0"/>
+    <cs:effectRef idx="0"/>
+    <cs:fontRef idx="minor">
+      <a:schemeClr val="tx1"/>
+    </cs:fontRef>
+    <cs:spPr>
+      <a:ln w="9525" cap="flat" cmpd="sng" algn="ctr">
+        <a:solidFill>
+          <a:schemeClr val="tx1">
+            <a:lumMod val="35000"/>
+            <a:lumOff val="65000"/>
+          </a:schemeClr>
+        </a:solidFill>
+        <a:round/>
+      </a:ln>
+    </cs:spPr>
+  </cs:leaderLine>
+  <cs:legend>
+    <cs:lnRef idx="0"/>
+    <cs:fillRef idx="0"/>
+    <cs:effectRef idx="0"/>
+    <cs:fontRef idx="minor">
+      <a:schemeClr val="tx1">
+        <a:lumMod val="65000"/>
+        <a:lumOff val="35000"/>
+      </a:schemeClr>
+    </cs:fontRef>
+    <cs:defRPr sz="900" kern="1200"/>
+  </cs:legend>
+  <cs:plotArea mods="allowNoFillOverride allowNoLineOverride">
+    <cs:lnRef idx="0"/>
+    <cs:fillRef idx="0"/>
+    <cs:effectRef idx="0"/>
+    <cs:fontRef idx="minor">
+      <a:schemeClr val="tx1"/>
+    </cs:fontRef>
+  </cs:plotArea>
+  <cs:plotArea3D mods="allowNoFillOverride allowNoLineOverride">
+    <cs:lnRef idx="0"/>
+    <cs:fillRef idx="0"/>
+    <cs:effectRef idx="0"/>
+    <cs:fontRef idx="minor">
+      <a:schemeClr val="tx1"/>
+    </cs:fontRef>
+  </cs:plotArea3D>
+  <cs:seriesAxis>
+    <cs:lnRef idx="0"/>
+    <cs:fillRef idx="0"/>
+    <cs:effectRef idx="0"/>
+    <cs:fontRef idx="minor">
+      <a:schemeClr val="tx1">
+        <a:lumMod val="65000"/>
+        <a:lumOff val="35000"/>
+      </a:schemeClr>
+    </cs:fontRef>
+    <cs:defRPr sz="900" kern="1200"/>
+  </cs:seriesAxis>
+  <cs:seriesLine>
+    <cs:lnRef idx="0"/>
+    <cs:fillRef idx="0"/>
+    <cs:effectRef idx="0"/>
+    <cs:fontRef idx="minor">
+      <a:schemeClr val="tx1"/>
+    </cs:fontRef>
+    <cs:spPr>
+      <a:ln w="9525" cap="flat" cmpd="sng" algn="ctr">
+        <a:solidFill>
+          <a:schemeClr val="tx1">
+            <a:lumMod val="35000"/>
+            <a:lumOff val="65000"/>
+          </a:schemeClr>
+        </a:solidFill>
+        <a:round/>
+      </a:ln>
+    </cs:spPr>
+  </cs:seriesLine>
+  <cs:title>
+    <cs:lnRef idx="0"/>
+    <cs:fillRef idx="0"/>
+    <cs:effectRef idx="0"/>
+    <cs:fontRef idx="minor">
+      <a:schemeClr val="tx1">
+        <a:lumMod val="65000"/>
+        <a:lumOff val="35000"/>
+      </a:schemeClr>
+    </cs:fontRef>
+    <cs:defRPr sz="1400" b="0" kern="1200" spc="0" baseline="0"/>
+  </cs:title>
+  <cs:trendline>
+    <cs:lnRef idx="0">
+      <cs:styleClr val="auto"/>
+    </cs:lnRef>
+    <cs:fillRef idx="0"/>
+    <cs:effectRef idx="0"/>
+    <cs:fontRef idx="minor">
+      <a:schemeClr val="tx1"/>
+    </cs:fontRef>
+    <cs:spPr>
+      <a:ln w="19050" cap="rnd">
+        <a:solidFill>
+          <a:schemeClr val="phClr"/>
+        </a:solidFill>
+        <a:prstDash val="sysDot"/>
+      </a:ln>
+    </cs:spPr>
+  </cs:trendline>
+  <cs:trendlineLabel>
+    <cs:lnRef idx="0"/>
+    <cs:fillRef idx="0"/>
+    <cs:effectRef idx="0"/>
+    <cs:fontRef idx="minor">
+      <a:schemeClr val="tx1">
+        <a:lumMod val="65000"/>
+        <a:lumOff val="35000"/>
+      </a:schemeClr>
+    </cs:fontRef>
+    <cs:defRPr sz="900" kern="1200"/>
+  </cs:trendlineLabel>
+  <cs:upBar>
+    <cs:lnRef idx="0"/>
+    <cs:fillRef idx="0"/>
+    <cs:effectRef idx="0"/>
+    <cs:fontRef idx="minor">
+      <a:schemeClr val="dk1"/>
+    </cs:fontRef>
+    <cs:spPr>
+      <a:solidFill>
+        <a:schemeClr val="lt1"/>
+      </a:solidFill>
+      <a:ln w="9525">
+        <a:solidFill>
+          <a:schemeClr val="tx1">
+            <a:lumMod val="15000"/>
+            <a:lumOff val="85000"/>
+          </a:schemeClr>
+        </a:solidFill>
+      </a:ln>
+    </cs:spPr>
+  </cs:upBar>
+  <cs:valueAxis>
+    <cs:lnRef idx="0"/>
+    <cs:fillRef idx="0"/>
+    <cs:effectRef idx="0"/>
+    <cs:fontRef idx="minor">
+      <a:schemeClr val="tx1">
+        <a:lumMod val="65000"/>
+        <a:lumOff val="35000"/>
+      </a:schemeClr>
+    </cs:fontRef>
+    <cs:defRPr sz="900" kern="1200"/>
+  </cs:valueAxis>
+  <cs:wall>
+    <cs:lnRef idx="0"/>
+    <cs:fillRef idx="0"/>
+    <cs:effectRef idx="0"/>
+    <cs:fontRef idx="minor">
+      <a:schemeClr val="tx1"/>
+    </cs:fontRef>
+    <cs:spPr>
+      <a:noFill/>
+      <a:ln>
+        <a:noFill/>
+      </a:ln>
+    </cs:spPr>
+  </cs:wall>
+</cs:chartStyle>
+</file>
+
+<file path=word/charts/style2.xml><?xml version="1.0" encoding="utf-8"?>
 <cs:chartStyle xmlns:cs="http://schemas.microsoft.com/office/drawing/2012/chartStyle" xmlns:a="http://schemas.openxmlformats.org/drawingml/2006/main" id="332">
   <cs:axisTitle>
     <cs:lnRef idx="0"/>

</xml_diff>

<commit_message>
perfect parallel output with openMP
</commit_message>
<xml_diff>
--- a/Docs/openmp_doc.docx
+++ b/Docs/openmp_doc.docx
@@ -1006,27 +1006,28 @@
     </w:p>
     <w:tbl>
       <w:tblPr>
-        <w:tblStyle w:val="TableGrid"/>
-        <w:tblW w:w="9852" w:type="dxa"/>
+        <w:tblStyle w:val="GridTable4-Accent5"/>
+        <w:tblW w:w="9906" w:type="dxa"/>
         <w:tblLook w:val="04A0" w:firstRow="1" w:lastRow="0" w:firstColumn="1" w:lastColumn="0" w:noHBand="0" w:noVBand="1"/>
       </w:tblPr>
       <w:tblGrid>
-        <w:gridCol w:w="2156"/>
-        <w:gridCol w:w="2156"/>
-        <w:gridCol w:w="2156"/>
-        <w:gridCol w:w="3384"/>
+        <w:gridCol w:w="2168"/>
+        <w:gridCol w:w="2168"/>
+        <w:gridCol w:w="2168"/>
+        <w:gridCol w:w="3402"/>
       </w:tblGrid>
       <w:tr>
         <w:trPr>
-          <w:trHeight w:val="734"/>
+          <w:cnfStyle w:val="100000000000" w:firstRow="1" w:lastRow="0" w:firstColumn="0" w:lastColumn="0" w:oddVBand="0" w:evenVBand="0" w:oddHBand="0" w:evenHBand="0" w:firstRowFirstColumn="0" w:firstRowLastColumn="0" w:lastRowFirstColumn="0" w:lastRowLastColumn="0"/>
+          <w:trHeight w:val="1251"/>
         </w:trPr>
         <w:tc>
           <w:tcPr>
-            <w:tcW w:w="2156" w:type="dxa"/>
+            <w:cnfStyle w:val="001000000000" w:firstRow="0" w:lastRow="0" w:firstColumn="1" w:lastColumn="0" w:oddVBand="0" w:evenVBand="0" w:oddHBand="0" w:evenHBand="0" w:firstRowFirstColumn="0" w:firstRowLastColumn="0" w:lastRowFirstColumn="0" w:lastRowLastColumn="0"/>
+            <w:tcW w:w="2168" w:type="dxa"/>
           </w:tcPr>
           <w:p>
             <w:pPr>
-              <w:jc w:val="both"/>
               <w:rPr>
                 <w:rFonts w:ascii="Times New Roman" w:hAnsi="Times New Roman" w:cs="Times New Roman"/>
                 <w:sz w:val="28"/>
@@ -1069,11 +1070,11 @@
         </w:tc>
         <w:tc>
           <w:tcPr>
-            <w:tcW w:w="2156" w:type="dxa"/>
+            <w:tcW w:w="2168" w:type="dxa"/>
           </w:tcPr>
           <w:p>
             <w:pPr>
-              <w:jc w:val="both"/>
+              <w:cnfStyle w:val="100000000000" w:firstRow="1" w:lastRow="0" w:firstColumn="0" w:lastColumn="0" w:oddVBand="0" w:evenVBand="0" w:oddHBand="0" w:evenHBand="0" w:firstRowFirstColumn="0" w:firstRowLastColumn="0" w:lastRowFirstColumn="0" w:lastRowLastColumn="0"/>
               <w:rPr>
                 <w:rFonts w:ascii="Times New Roman" w:hAnsi="Times New Roman" w:cs="Times New Roman"/>
                 <w:sz w:val="28"/>
@@ -1110,25 +1111,17 @@
                 <w:sz w:val="28"/>
                 <w:szCs w:val="28"/>
               </w:rPr>
-              <w:t xml:space="preserve"> </w:t>
-            </w:r>
-            <w:r>
-              <w:rPr>
-                <w:rFonts w:ascii="Times New Roman" w:hAnsi="Times New Roman" w:cs="Times New Roman"/>
-                <w:sz w:val="28"/>
-                <w:szCs w:val="28"/>
-              </w:rPr>
-              <w:t>(s)</w:t>
+              <w:t xml:space="preserve"> (s)</w:t>
             </w:r>
           </w:p>
         </w:tc>
         <w:tc>
           <w:tcPr>
-            <w:tcW w:w="2156" w:type="dxa"/>
+            <w:tcW w:w="2168" w:type="dxa"/>
           </w:tcPr>
           <w:p>
             <w:pPr>
-              <w:jc w:val="both"/>
+              <w:cnfStyle w:val="100000000000" w:firstRow="1" w:lastRow="0" w:firstColumn="0" w:lastColumn="0" w:oddVBand="0" w:evenVBand="0" w:oddHBand="0" w:evenHBand="0" w:firstRowFirstColumn="0" w:firstRowLastColumn="0" w:lastRowFirstColumn="0" w:lastRowLastColumn="0"/>
               <w:rPr>
                 <w:rFonts w:ascii="Times New Roman" w:hAnsi="Times New Roman" w:cs="Times New Roman"/>
                 <w:sz w:val="28"/>
@@ -1165,25 +1158,17 @@
                 <w:sz w:val="28"/>
                 <w:szCs w:val="28"/>
               </w:rPr>
-              <w:t xml:space="preserve"> </w:t>
-            </w:r>
-            <w:r>
-              <w:rPr>
-                <w:rFonts w:ascii="Times New Roman" w:hAnsi="Times New Roman" w:cs="Times New Roman"/>
-                <w:sz w:val="28"/>
-                <w:szCs w:val="28"/>
-              </w:rPr>
-              <w:t>(s)</w:t>
+              <w:t xml:space="preserve"> (s)</w:t>
             </w:r>
           </w:p>
         </w:tc>
         <w:tc>
           <w:tcPr>
-            <w:tcW w:w="3384" w:type="dxa"/>
+            <w:tcW w:w="3402" w:type="dxa"/>
           </w:tcPr>
           <w:p>
             <w:pPr>
-              <w:jc w:val="both"/>
+              <w:cnfStyle w:val="100000000000" w:firstRow="1" w:lastRow="0" w:firstColumn="0" w:lastColumn="0" w:oddVBand="0" w:evenVBand="0" w:oddHBand="0" w:evenHBand="0" w:firstRowFirstColumn="0" w:firstRowLastColumn="0" w:lastRowFirstColumn="0" w:lastRowLastColumn="0"/>
               <w:rPr>
                 <w:rFonts w:ascii="Times New Roman" w:hAnsi="Times New Roman" w:cs="Times New Roman"/>
                 <w:sz w:val="28"/>
@@ -1203,15 +1188,16 @@
       </w:tr>
       <w:tr>
         <w:trPr>
-          <w:trHeight w:val="345"/>
+          <w:cnfStyle w:val="000000100000" w:firstRow="0" w:lastRow="0" w:firstColumn="0" w:lastColumn="0" w:oddVBand="0" w:evenVBand="0" w:oddHBand="1" w:evenHBand="0" w:firstRowFirstColumn="0" w:firstRowLastColumn="0" w:lastRowFirstColumn="0" w:lastRowLastColumn="0"/>
+          <w:trHeight w:val="835"/>
         </w:trPr>
         <w:tc>
           <w:tcPr>
-            <w:tcW w:w="2156" w:type="dxa"/>
+            <w:cnfStyle w:val="001000000000" w:firstRow="0" w:lastRow="0" w:firstColumn="1" w:lastColumn="0" w:oddVBand="0" w:evenVBand="0" w:oddHBand="0" w:evenHBand="0" w:firstRowFirstColumn="0" w:firstRowLastColumn="0" w:lastRowFirstColumn="0" w:lastRowLastColumn="0"/>
+            <w:tcW w:w="2168" w:type="dxa"/>
           </w:tcPr>
           <w:p>
             <w:pPr>
-              <w:jc w:val="both"/>
               <w:rPr>
                 <w:rFonts w:ascii="Times New Roman" w:hAnsi="Times New Roman" w:cs="Times New Roman"/>
                 <w:sz w:val="28"/>
@@ -1230,11 +1216,11 @@
         </w:tc>
         <w:tc>
           <w:tcPr>
-            <w:tcW w:w="2156" w:type="dxa"/>
+            <w:tcW w:w="2168" w:type="dxa"/>
           </w:tcPr>
           <w:p>
             <w:pPr>
-              <w:jc w:val="center"/>
+              <w:cnfStyle w:val="000000100000" w:firstRow="0" w:lastRow="0" w:firstColumn="0" w:lastColumn="0" w:oddVBand="0" w:evenVBand="0" w:oddHBand="1" w:evenHBand="0" w:firstRowFirstColumn="0" w:firstRowLastColumn="0" w:lastRowFirstColumn="0" w:lastRowLastColumn="0"/>
               <w:rPr>
                 <w:rFonts w:ascii="Times New Roman" w:hAnsi="Times New Roman" w:cs="Times New Roman"/>
                 <w:sz w:val="28"/>
@@ -1253,11 +1239,11 @@
         </w:tc>
         <w:tc>
           <w:tcPr>
-            <w:tcW w:w="2156" w:type="dxa"/>
+            <w:tcW w:w="2168" w:type="dxa"/>
           </w:tcPr>
           <w:p>
             <w:pPr>
-              <w:jc w:val="both"/>
+              <w:cnfStyle w:val="000000100000" w:firstRow="0" w:lastRow="0" w:firstColumn="0" w:lastColumn="0" w:oddVBand="0" w:evenVBand="0" w:oddHBand="1" w:evenHBand="0" w:firstRowFirstColumn="0" w:firstRowLastColumn="0" w:lastRowFirstColumn="0" w:lastRowLastColumn="0"/>
               <w:rPr>
                 <w:rFonts w:ascii="Times New Roman" w:hAnsi="Times New Roman" w:cs="Times New Roman"/>
                 <w:sz w:val="28"/>
@@ -1276,11 +1262,11 @@
         </w:tc>
         <w:tc>
           <w:tcPr>
-            <w:tcW w:w="3384" w:type="dxa"/>
+            <w:tcW w:w="3402" w:type="dxa"/>
           </w:tcPr>
           <w:p>
             <w:pPr>
-              <w:jc w:val="both"/>
+              <w:cnfStyle w:val="000000100000" w:firstRow="0" w:lastRow="0" w:firstColumn="0" w:lastColumn="0" w:oddVBand="0" w:evenVBand="0" w:oddHBand="1" w:evenHBand="0" w:firstRowFirstColumn="0" w:firstRowLastColumn="0" w:lastRowFirstColumn="0" w:lastRowLastColumn="0"/>
               <w:rPr>
                 <w:rFonts w:ascii="Times New Roman" w:hAnsi="Times New Roman" w:cs="Times New Roman"/>
                 <w:sz w:val="28"/>
@@ -1301,7 +1287,6 @@
     </w:tbl>
     <w:p>
       <w:pPr>
-        <w:jc w:val="both"/>
         <w:rPr>
           <w:rFonts w:ascii="Times New Roman" w:hAnsi="Times New Roman" w:cs="Times New Roman"/>
           <w:sz w:val="28"/>
@@ -1324,43 +1309,36 @@
           <w:sz w:val="28"/>
           <w:szCs w:val="28"/>
         </w:rPr>
-        <w:t>Parallel (OpenMP)</w:t>
-      </w:r>
-      <w:r>
-        <w:rPr>
-          <w:rFonts w:ascii="Times New Roman" w:hAnsi="Times New Roman" w:cs="Times New Roman"/>
-          <w:sz w:val="28"/>
-          <w:szCs w:val="28"/>
-        </w:rPr>
-        <w:t>:</w:t>
+        <w:t>Parallel (OpenMP):</w:t>
       </w:r>
     </w:p>
     <w:tbl>
       <w:tblPr>
-        <w:tblStyle w:val="TableGrid"/>
-        <w:tblW w:w="9869" w:type="dxa"/>
+        <w:tblStyle w:val="GridTable4-Accent5"/>
+        <w:tblW w:w="9940" w:type="dxa"/>
         <w:tblLook w:val="04A0" w:firstRow="1" w:lastRow="0" w:firstColumn="1" w:lastColumn="0" w:noHBand="0" w:noVBand="1"/>
       </w:tblPr>
       <w:tblGrid>
-        <w:gridCol w:w="1480"/>
-        <w:gridCol w:w="1747"/>
-        <w:gridCol w:w="1268"/>
-        <w:gridCol w:w="1620"/>
-        <w:gridCol w:w="1350"/>
-        <w:gridCol w:w="1170"/>
-        <w:gridCol w:w="1234"/>
+        <w:gridCol w:w="1221"/>
+        <w:gridCol w:w="1660"/>
+        <w:gridCol w:w="1253"/>
+        <w:gridCol w:w="1707"/>
+        <w:gridCol w:w="1282"/>
+        <w:gridCol w:w="1157"/>
+        <w:gridCol w:w="1660"/>
       </w:tblGrid>
       <w:tr>
         <w:trPr>
-          <w:trHeight w:val="656"/>
+          <w:cnfStyle w:val="100000000000" w:firstRow="1" w:lastRow="0" w:firstColumn="0" w:lastColumn="0" w:oddVBand="0" w:evenVBand="0" w:oddHBand="0" w:evenHBand="0" w:firstRowFirstColumn="0" w:firstRowLastColumn="0" w:lastRowFirstColumn="0" w:lastRowLastColumn="0"/>
+          <w:trHeight w:val="1536"/>
         </w:trPr>
         <w:tc>
           <w:tcPr>
-            <w:tcW w:w="1480" w:type="dxa"/>
+            <w:cnfStyle w:val="001000000000" w:firstRow="0" w:lastRow="0" w:firstColumn="1" w:lastColumn="0" w:oddVBand="0" w:evenVBand="0" w:oddHBand="0" w:evenHBand="0" w:firstRowFirstColumn="0" w:firstRowLastColumn="0" w:lastRowFirstColumn="0" w:lastRowLastColumn="0"/>
+            <w:tcW w:w="1221" w:type="dxa"/>
           </w:tcPr>
           <w:p>
             <w:pPr>
-              <w:jc w:val="both"/>
               <w:rPr>
                 <w:rFonts w:ascii="Times New Roman" w:hAnsi="Times New Roman" w:cs="Times New Roman"/>
                 <w:sz w:val="28"/>
@@ -1379,11 +1357,11 @@
         </w:tc>
         <w:tc>
           <w:tcPr>
-            <w:tcW w:w="1747" w:type="dxa"/>
+            <w:tcW w:w="1660" w:type="dxa"/>
           </w:tcPr>
           <w:p>
             <w:pPr>
-              <w:jc w:val="both"/>
+              <w:cnfStyle w:val="100000000000" w:firstRow="1" w:lastRow="0" w:firstColumn="0" w:lastColumn="0" w:oddVBand="0" w:evenVBand="0" w:oddHBand="0" w:evenHBand="0" w:firstRowFirstColumn="0" w:firstRowLastColumn="0" w:lastRowFirstColumn="0" w:lastRowLastColumn="0"/>
               <w:rPr>
                 <w:rFonts w:ascii="Times New Roman" w:hAnsi="Times New Roman" w:cs="Times New Roman"/>
                 <w:sz w:val="28"/>
@@ -1426,11 +1404,11 @@
         </w:tc>
         <w:tc>
           <w:tcPr>
-            <w:tcW w:w="1268" w:type="dxa"/>
+            <w:tcW w:w="1253" w:type="dxa"/>
           </w:tcPr>
           <w:p>
             <w:pPr>
-              <w:jc w:val="both"/>
+              <w:cnfStyle w:val="100000000000" w:firstRow="1" w:lastRow="0" w:firstColumn="0" w:lastColumn="0" w:oddVBand="0" w:evenVBand="0" w:oddHBand="0" w:evenHBand="0" w:firstRowFirstColumn="0" w:firstRowLastColumn="0" w:lastRowFirstColumn="0" w:lastRowLastColumn="0"/>
               <w:rPr>
                 <w:rFonts w:ascii="Times New Roman" w:hAnsi="Times New Roman" w:cs="Times New Roman"/>
                 <w:sz w:val="28"/>
@@ -1449,11 +1427,11 @@
         </w:tc>
         <w:tc>
           <w:tcPr>
-            <w:tcW w:w="1620" w:type="dxa"/>
+            <w:tcW w:w="1707" w:type="dxa"/>
           </w:tcPr>
           <w:p>
             <w:pPr>
-              <w:jc w:val="both"/>
+              <w:cnfStyle w:val="100000000000" w:firstRow="1" w:lastRow="0" w:firstColumn="0" w:lastColumn="0" w:oddVBand="0" w:evenVBand="0" w:oddHBand="0" w:evenHBand="0" w:firstRowFirstColumn="0" w:firstRowLastColumn="0" w:lastRowFirstColumn="0" w:lastRowLastColumn="0"/>
               <w:rPr>
                 <w:rFonts w:ascii="Times New Roman" w:hAnsi="Times New Roman" w:cs="Times New Roman"/>
                 <w:sz w:val="28"/>
@@ -1496,11 +1474,11 @@
         </w:tc>
         <w:tc>
           <w:tcPr>
-            <w:tcW w:w="1350" w:type="dxa"/>
+            <w:tcW w:w="1282" w:type="dxa"/>
           </w:tcPr>
           <w:p>
             <w:pPr>
-              <w:jc w:val="both"/>
+              <w:cnfStyle w:val="100000000000" w:firstRow="1" w:lastRow="0" w:firstColumn="0" w:lastColumn="0" w:oddVBand="0" w:evenVBand="0" w:oddHBand="0" w:evenHBand="0" w:firstRowFirstColumn="0" w:firstRowLastColumn="0" w:lastRowFirstColumn="0" w:lastRowLastColumn="0"/>
               <w:rPr>
                 <w:rFonts w:ascii="Times New Roman" w:hAnsi="Times New Roman" w:cs="Times New Roman"/>
                 <w:sz w:val="28"/>
@@ -1513,25 +1491,17 @@
                 <w:sz w:val="28"/>
                 <w:szCs w:val="28"/>
               </w:rPr>
-              <w:t xml:space="preserve">CT. </w:t>
-            </w:r>
-            <w:r>
-              <w:rPr>
-                <w:rFonts w:ascii="Times New Roman" w:hAnsi="Times New Roman" w:cs="Times New Roman"/>
-                <w:sz w:val="28"/>
-                <w:szCs w:val="28"/>
-              </w:rPr>
-              <w:t>Speedup</w:t>
+              <w:t>CT. Speedup</w:t>
             </w:r>
           </w:p>
         </w:tc>
         <w:tc>
           <w:tcPr>
-            <w:tcW w:w="1170" w:type="dxa"/>
+            <w:tcW w:w="1157" w:type="dxa"/>
           </w:tcPr>
           <w:p>
             <w:pPr>
-              <w:jc w:val="both"/>
+              <w:cnfStyle w:val="100000000000" w:firstRow="1" w:lastRow="0" w:firstColumn="0" w:lastColumn="0" w:oddVBand="0" w:evenVBand="0" w:oddHBand="0" w:evenHBand="0" w:firstRowFirstColumn="0" w:firstRowLastColumn="0" w:lastRowFirstColumn="0" w:lastRowLastColumn="0"/>
               <w:rPr>
                 <w:rFonts w:ascii="Times New Roman" w:hAnsi="Times New Roman" w:cs="Times New Roman"/>
                 <w:sz w:val="28"/>
@@ -1574,567 +1544,858 @@
         </w:tc>
         <w:tc>
           <w:tcPr>
-            <w:tcW w:w="1234" w:type="dxa"/>
+            <w:tcW w:w="1660" w:type="dxa"/>
           </w:tcPr>
           <w:p>
             <w:pPr>
-              <w:jc w:val="both"/>
+              <w:cnfStyle w:val="100000000000" w:firstRow="1" w:lastRow="0" w:firstColumn="0" w:lastColumn="0" w:oddVBand="0" w:evenVBand="0" w:oddHBand="0" w:evenHBand="0" w:firstRowFirstColumn="0" w:firstRowLastColumn="0" w:lastRowFirstColumn="0" w:lastRowLastColumn="0"/>
               <w:rPr>
                 <w:rFonts w:ascii="Times New Roman" w:hAnsi="Times New Roman" w:cs="Times New Roman"/>
                 <w:sz w:val="28"/>
                 <w:szCs w:val="28"/>
               </w:rPr>
             </w:pPr>
+            <w:r>
+              <w:rPr>
+                <w:rFonts w:ascii="Times New Roman" w:hAnsi="Times New Roman" w:cs="Times New Roman"/>
+                <w:sz w:val="28"/>
+                <w:szCs w:val="28"/>
+              </w:rPr>
+              <w:t>Total Mandelbrot pixels</w:t>
+            </w:r>
           </w:p>
         </w:tc>
       </w:tr>
       <w:tr>
         <w:trPr>
-          <w:trHeight w:val="328"/>
+          <w:cnfStyle w:val="000000100000" w:firstRow="0" w:lastRow="0" w:firstColumn="0" w:lastColumn="0" w:oddVBand="0" w:evenVBand="0" w:oddHBand="1" w:evenHBand="0" w:firstRowFirstColumn="0" w:firstRowLastColumn="0" w:lastRowFirstColumn="0" w:lastRowLastColumn="0"/>
+          <w:trHeight w:val="767"/>
         </w:trPr>
         <w:tc>
           <w:tcPr>
-            <w:tcW w:w="1480" w:type="dxa"/>
+            <w:cnfStyle w:val="001000000000" w:firstRow="0" w:lastRow="0" w:firstColumn="1" w:lastColumn="0" w:oddVBand="0" w:evenVBand="0" w:oddHBand="0" w:evenHBand="0" w:firstRowFirstColumn="0" w:firstRowLastColumn="0" w:lastRowFirstColumn="0" w:lastRowLastColumn="0"/>
+            <w:tcW w:w="1221" w:type="dxa"/>
           </w:tcPr>
           <w:p>
             <w:pPr>
-              <w:jc w:val="both"/>
               <w:rPr>
                 <w:rFonts w:ascii="Times New Roman" w:hAnsi="Times New Roman" w:cs="Times New Roman"/>
                 <w:sz w:val="28"/>
                 <w:szCs w:val="28"/>
               </w:rPr>
             </w:pPr>
+            <w:r>
+              <w:rPr>
+                <w:rFonts w:ascii="Times New Roman" w:hAnsi="Times New Roman" w:cs="Times New Roman"/>
+                <w:sz w:val="28"/>
+                <w:szCs w:val="28"/>
+              </w:rPr>
+              <w:t>1</w:t>
+            </w:r>
           </w:p>
         </w:tc>
         <w:tc>
           <w:tcPr>
-            <w:tcW w:w="1747" w:type="dxa"/>
+            <w:tcW w:w="1660" w:type="dxa"/>
           </w:tcPr>
           <w:p>
             <w:pPr>
-              <w:jc w:val="both"/>
+              <w:cnfStyle w:val="000000100000" w:firstRow="0" w:lastRow="0" w:firstColumn="0" w:lastColumn="0" w:oddVBand="0" w:evenVBand="0" w:oddHBand="1" w:evenHBand="0" w:firstRowFirstColumn="0" w:firstRowLastColumn="0" w:lastRowFirstColumn="0" w:lastRowLastColumn="0"/>
               <w:rPr>
                 <w:rFonts w:ascii="Times New Roman" w:hAnsi="Times New Roman" w:cs="Times New Roman"/>
                 <w:sz w:val="28"/>
                 <w:szCs w:val="28"/>
               </w:rPr>
             </w:pPr>
+            <w:r>
+              <w:rPr>
+                <w:rFonts w:ascii="Times New Roman" w:hAnsi="Times New Roman" w:cs="Times New Roman"/>
+                <w:sz w:val="28"/>
+                <w:szCs w:val="28"/>
+              </w:rPr>
+              <w:t>20.601</w:t>
+            </w:r>
           </w:p>
         </w:tc>
         <w:tc>
           <w:tcPr>
-            <w:tcW w:w="1268" w:type="dxa"/>
+            <w:tcW w:w="1253" w:type="dxa"/>
           </w:tcPr>
           <w:p>
             <w:pPr>
-              <w:jc w:val="both"/>
+              <w:cnfStyle w:val="000000100000" w:firstRow="0" w:lastRow="0" w:firstColumn="0" w:lastColumn="0" w:oddVBand="0" w:evenVBand="0" w:oddHBand="1" w:evenHBand="0" w:firstRowFirstColumn="0" w:firstRowLastColumn="0" w:lastRowFirstColumn="0" w:lastRowLastColumn="0"/>
               <w:rPr>
                 <w:rFonts w:ascii="Times New Roman" w:hAnsi="Times New Roman" w:cs="Times New Roman"/>
                 <w:sz w:val="28"/>
                 <w:szCs w:val="28"/>
               </w:rPr>
             </w:pPr>
+            <w:r>
+              <w:rPr>
+                <w:rFonts w:ascii="Times New Roman" w:hAnsi="Times New Roman" w:cs="Times New Roman"/>
+                <w:sz w:val="28"/>
+                <w:szCs w:val="28"/>
+              </w:rPr>
+              <w:t>1.0204</w:t>
+            </w:r>
           </w:p>
         </w:tc>
         <w:tc>
           <w:tcPr>
-            <w:tcW w:w="1620" w:type="dxa"/>
+            <w:tcW w:w="1707" w:type="dxa"/>
           </w:tcPr>
           <w:p>
             <w:pPr>
-              <w:jc w:val="both"/>
+              <w:cnfStyle w:val="000000100000" w:firstRow="0" w:lastRow="0" w:firstColumn="0" w:lastColumn="0" w:oddVBand="0" w:evenVBand="0" w:oddHBand="1" w:evenHBand="0" w:firstRowFirstColumn="0" w:firstRowLastColumn="0" w:lastRowFirstColumn="0" w:lastRowLastColumn="0"/>
               <w:rPr>
                 <w:rFonts w:ascii="Times New Roman" w:hAnsi="Times New Roman" w:cs="Times New Roman"/>
                 <w:sz w:val="28"/>
                 <w:szCs w:val="28"/>
               </w:rPr>
             </w:pPr>
+            <w:r>
+              <w:rPr>
+                <w:rFonts w:ascii="Times New Roman" w:hAnsi="Times New Roman" w:cs="Times New Roman"/>
+                <w:sz w:val="28"/>
+                <w:szCs w:val="28"/>
+              </w:rPr>
+              <w:t>52.6021</w:t>
+            </w:r>
           </w:p>
         </w:tc>
         <w:tc>
           <w:tcPr>
-            <w:tcW w:w="1350" w:type="dxa"/>
+            <w:tcW w:w="1282" w:type="dxa"/>
           </w:tcPr>
           <w:p>
             <w:pPr>
-              <w:jc w:val="both"/>
+              <w:cnfStyle w:val="000000100000" w:firstRow="0" w:lastRow="0" w:firstColumn="0" w:lastColumn="0" w:oddVBand="0" w:evenVBand="0" w:oddHBand="1" w:evenHBand="0" w:firstRowFirstColumn="0" w:firstRowLastColumn="0" w:lastRowFirstColumn="0" w:lastRowLastColumn="0"/>
               <w:rPr>
                 <w:rFonts w:ascii="Times New Roman" w:hAnsi="Times New Roman" w:cs="Times New Roman"/>
                 <w:sz w:val="28"/>
                 <w:szCs w:val="28"/>
               </w:rPr>
             </w:pPr>
+            <w:r>
+              <w:rPr>
+                <w:rFonts w:ascii="Times New Roman" w:hAnsi="Times New Roman" w:cs="Times New Roman"/>
+                <w:sz w:val="28"/>
+                <w:szCs w:val="28"/>
+              </w:rPr>
+              <w:t>0.966145</w:t>
+            </w:r>
           </w:p>
         </w:tc>
         <w:tc>
           <w:tcPr>
-            <w:tcW w:w="1170" w:type="dxa"/>
+            <w:tcW w:w="1157" w:type="dxa"/>
           </w:tcPr>
           <w:p>
             <w:pPr>
-              <w:jc w:val="both"/>
+              <w:cnfStyle w:val="000000100000" w:firstRow="0" w:lastRow="0" w:firstColumn="0" w:lastColumn="0" w:oddVBand="0" w:evenVBand="0" w:oddHBand="1" w:evenHBand="0" w:firstRowFirstColumn="0" w:firstRowLastColumn="0" w:lastRowFirstColumn="0" w:lastRowLastColumn="0"/>
               <w:rPr>
                 <w:rFonts w:ascii="Times New Roman" w:hAnsi="Times New Roman" w:cs="Times New Roman"/>
                 <w:sz w:val="28"/>
                 <w:szCs w:val="28"/>
               </w:rPr>
             </w:pPr>
+            <w:r>
+              <w:rPr>
+                <w:rFonts w:ascii="Times New Roman" w:hAnsi="Times New Roman" w:cs="Times New Roman"/>
+                <w:sz w:val="28"/>
+                <w:szCs w:val="28"/>
+              </w:rPr>
+              <w:t>73.2031</w:t>
+            </w:r>
           </w:p>
         </w:tc>
         <w:tc>
           <w:tcPr>
-            <w:tcW w:w="1234" w:type="dxa"/>
+            <w:tcW w:w="1660" w:type="dxa"/>
           </w:tcPr>
           <w:p>
             <w:pPr>
-              <w:jc w:val="both"/>
+              <w:cnfStyle w:val="000000100000" w:firstRow="0" w:lastRow="0" w:firstColumn="0" w:lastColumn="0" w:oddVBand="0" w:evenVBand="0" w:oddHBand="1" w:evenHBand="0" w:firstRowFirstColumn="0" w:firstRowLastColumn="0" w:lastRowFirstColumn="0" w:lastRowLastColumn="0"/>
               <w:rPr>
                 <w:rFonts w:ascii="Times New Roman" w:hAnsi="Times New Roman" w:cs="Times New Roman"/>
                 <w:sz w:val="28"/>
                 <w:szCs w:val="28"/>
               </w:rPr>
             </w:pPr>
+            <w:r>
+              <w:rPr>
+                <w:rFonts w:ascii="Times New Roman" w:hAnsi="Times New Roman" w:cs="Times New Roman"/>
+                <w:sz w:val="28"/>
+                <w:szCs w:val="28"/>
+              </w:rPr>
+              <w:t>1478025</w:t>
+            </w:r>
           </w:p>
         </w:tc>
       </w:tr>
       <w:tr>
         <w:trPr>
-          <w:trHeight w:val="308"/>
+          <w:trHeight w:val="721"/>
         </w:trPr>
         <w:tc>
           <w:tcPr>
-            <w:tcW w:w="1480" w:type="dxa"/>
+            <w:cnfStyle w:val="001000000000" w:firstRow="0" w:lastRow="0" w:firstColumn="1" w:lastColumn="0" w:oddVBand="0" w:evenVBand="0" w:oddHBand="0" w:evenHBand="0" w:firstRowFirstColumn="0" w:firstRowLastColumn="0" w:lastRowFirstColumn="0" w:lastRowLastColumn="0"/>
+            <w:tcW w:w="1221" w:type="dxa"/>
           </w:tcPr>
           <w:p>
             <w:pPr>
-              <w:jc w:val="both"/>
               <w:rPr>
                 <w:rFonts w:ascii="Times New Roman" w:hAnsi="Times New Roman" w:cs="Times New Roman"/>
                 <w:sz w:val="28"/>
                 <w:szCs w:val="28"/>
               </w:rPr>
             </w:pPr>
+            <w:r>
+              <w:rPr>
+                <w:rFonts w:ascii="Times New Roman" w:hAnsi="Times New Roman" w:cs="Times New Roman"/>
+                <w:sz w:val="28"/>
+                <w:szCs w:val="28"/>
+              </w:rPr>
+              <w:t>2</w:t>
+            </w:r>
           </w:p>
         </w:tc>
         <w:tc>
           <w:tcPr>
-            <w:tcW w:w="1747" w:type="dxa"/>
+            <w:tcW w:w="1660" w:type="dxa"/>
           </w:tcPr>
           <w:p>
             <w:pPr>
-              <w:jc w:val="both"/>
+              <w:cnfStyle w:val="000000000000" w:firstRow="0" w:lastRow="0" w:firstColumn="0" w:lastColumn="0" w:oddVBand="0" w:evenVBand="0" w:oddHBand="0" w:evenHBand="0" w:firstRowFirstColumn="0" w:firstRowLastColumn="0" w:lastRowFirstColumn="0" w:lastRowLastColumn="0"/>
               <w:rPr>
                 <w:rFonts w:ascii="Times New Roman" w:hAnsi="Times New Roman" w:cs="Times New Roman"/>
                 <w:sz w:val="28"/>
                 <w:szCs w:val="28"/>
               </w:rPr>
             </w:pPr>
+            <w:r>
+              <w:rPr>
+                <w:rFonts w:ascii="Times New Roman" w:hAnsi="Times New Roman" w:cs="Times New Roman"/>
+                <w:sz w:val="28"/>
+                <w:szCs w:val="28"/>
+              </w:rPr>
+              <w:t>10.5602</w:t>
+            </w:r>
           </w:p>
         </w:tc>
         <w:tc>
           <w:tcPr>
-            <w:tcW w:w="1268" w:type="dxa"/>
+            <w:tcW w:w="1253" w:type="dxa"/>
           </w:tcPr>
           <w:p>
             <w:pPr>
-              <w:jc w:val="both"/>
+              <w:cnfStyle w:val="000000000000" w:firstRow="0" w:lastRow="0" w:firstColumn="0" w:lastColumn="0" w:oddVBand="0" w:evenVBand="0" w:oddHBand="0" w:evenHBand="0" w:firstRowFirstColumn="0" w:firstRowLastColumn="0" w:lastRowFirstColumn="0" w:lastRowLastColumn="0"/>
               <w:rPr>
                 <w:rFonts w:ascii="Times New Roman" w:hAnsi="Times New Roman" w:cs="Times New Roman"/>
                 <w:sz w:val="28"/>
                 <w:szCs w:val="28"/>
               </w:rPr>
             </w:pPr>
+            <w:r>
+              <w:rPr>
+                <w:rFonts w:ascii="Times New Roman" w:hAnsi="Times New Roman" w:cs="Times New Roman"/>
+                <w:sz w:val="28"/>
+                <w:szCs w:val="28"/>
+              </w:rPr>
+              <w:t>1.99061</w:t>
+            </w:r>
           </w:p>
         </w:tc>
         <w:tc>
           <w:tcPr>
-            <w:tcW w:w="1620" w:type="dxa"/>
+            <w:tcW w:w="1707" w:type="dxa"/>
           </w:tcPr>
           <w:p>
             <w:pPr>
-              <w:jc w:val="both"/>
+              <w:cnfStyle w:val="000000000000" w:firstRow="0" w:lastRow="0" w:firstColumn="0" w:lastColumn="0" w:oddVBand="0" w:evenVBand="0" w:oddHBand="0" w:evenHBand="0" w:firstRowFirstColumn="0" w:firstRowLastColumn="0" w:lastRowFirstColumn="0" w:lastRowLastColumn="0"/>
               <w:rPr>
                 <w:rFonts w:ascii="Times New Roman" w:hAnsi="Times New Roman" w:cs="Times New Roman"/>
                 <w:sz w:val="28"/>
                 <w:szCs w:val="28"/>
               </w:rPr>
             </w:pPr>
+            <w:r>
+              <w:rPr>
+                <w:rFonts w:ascii="Times New Roman" w:hAnsi="Times New Roman" w:cs="Times New Roman"/>
+                <w:sz w:val="28"/>
+                <w:szCs w:val="28"/>
+              </w:rPr>
+              <w:t>26.6088</w:t>
+            </w:r>
           </w:p>
         </w:tc>
         <w:tc>
           <w:tcPr>
-            <w:tcW w:w="1350" w:type="dxa"/>
+            <w:tcW w:w="1282" w:type="dxa"/>
           </w:tcPr>
           <w:p>
             <w:pPr>
-              <w:jc w:val="both"/>
+              <w:cnfStyle w:val="000000000000" w:firstRow="0" w:lastRow="0" w:firstColumn="0" w:lastColumn="0" w:oddVBand="0" w:evenVBand="0" w:oddHBand="0" w:evenHBand="0" w:firstRowFirstColumn="0" w:firstRowLastColumn="0" w:lastRowFirstColumn="0" w:lastRowLastColumn="0"/>
               <w:rPr>
                 <w:rFonts w:ascii="Times New Roman" w:hAnsi="Times New Roman" w:cs="Times New Roman"/>
                 <w:sz w:val="28"/>
                 <w:szCs w:val="28"/>
               </w:rPr>
             </w:pPr>
+            <w:r>
+              <w:rPr>
+                <w:rFonts w:ascii="Times New Roman" w:hAnsi="Times New Roman" w:cs="Times New Roman"/>
+                <w:sz w:val="28"/>
+                <w:szCs w:val="28"/>
+              </w:rPr>
+              <w:t>1.90995</w:t>
+            </w:r>
           </w:p>
         </w:tc>
         <w:tc>
           <w:tcPr>
-            <w:tcW w:w="1170" w:type="dxa"/>
+            <w:tcW w:w="1157" w:type="dxa"/>
           </w:tcPr>
           <w:p>
             <w:pPr>
-              <w:jc w:val="both"/>
+              <w:cnfStyle w:val="000000000000" w:firstRow="0" w:lastRow="0" w:firstColumn="0" w:lastColumn="0" w:oddVBand="0" w:evenVBand="0" w:oddHBand="0" w:evenHBand="0" w:firstRowFirstColumn="0" w:firstRowLastColumn="0" w:lastRowFirstColumn="0" w:lastRowLastColumn="0"/>
               <w:rPr>
                 <w:rFonts w:ascii="Times New Roman" w:hAnsi="Times New Roman" w:cs="Times New Roman"/>
                 <w:sz w:val="28"/>
                 <w:szCs w:val="28"/>
               </w:rPr>
             </w:pPr>
+            <w:r>
+              <w:rPr>
+                <w:rFonts w:ascii="Times New Roman" w:hAnsi="Times New Roman" w:cs="Times New Roman"/>
+                <w:sz w:val="28"/>
+                <w:szCs w:val="28"/>
+              </w:rPr>
+              <w:t>37.1689</w:t>
+            </w:r>
           </w:p>
         </w:tc>
         <w:tc>
           <w:tcPr>
-            <w:tcW w:w="1234" w:type="dxa"/>
+            <w:tcW w:w="1660" w:type="dxa"/>
           </w:tcPr>
           <w:p>
             <w:pPr>
-              <w:jc w:val="both"/>
+              <w:cnfStyle w:val="000000000000" w:firstRow="0" w:lastRow="0" w:firstColumn="0" w:lastColumn="0" w:oddVBand="0" w:evenVBand="0" w:oddHBand="0" w:evenHBand="0" w:firstRowFirstColumn="0" w:firstRowLastColumn="0" w:lastRowFirstColumn="0" w:lastRowLastColumn="0"/>
               <w:rPr>
                 <w:rFonts w:ascii="Times New Roman" w:hAnsi="Times New Roman" w:cs="Times New Roman"/>
                 <w:sz w:val="28"/>
                 <w:szCs w:val="28"/>
               </w:rPr>
             </w:pPr>
+            <w:r>
+              <w:rPr>
+                <w:rFonts w:ascii="Times New Roman" w:hAnsi="Times New Roman" w:cs="Times New Roman"/>
+                <w:sz w:val="28"/>
+                <w:szCs w:val="28"/>
+              </w:rPr>
+              <w:t>1478025</w:t>
+            </w:r>
           </w:p>
         </w:tc>
       </w:tr>
       <w:tr>
         <w:trPr>
-          <w:trHeight w:val="328"/>
+          <w:cnfStyle w:val="000000100000" w:firstRow="0" w:lastRow="0" w:firstColumn="0" w:lastColumn="0" w:oddVBand="0" w:evenVBand="0" w:oddHBand="1" w:evenHBand="0" w:firstRowFirstColumn="0" w:firstRowLastColumn="0" w:lastRowFirstColumn="0" w:lastRowLastColumn="0"/>
+          <w:trHeight w:val="767"/>
         </w:trPr>
         <w:tc>
           <w:tcPr>
-            <w:tcW w:w="1480" w:type="dxa"/>
+            <w:cnfStyle w:val="001000000000" w:firstRow="0" w:lastRow="0" w:firstColumn="1" w:lastColumn="0" w:oddVBand="0" w:evenVBand="0" w:oddHBand="0" w:evenHBand="0" w:firstRowFirstColumn="0" w:firstRowLastColumn="0" w:lastRowFirstColumn="0" w:lastRowLastColumn="0"/>
+            <w:tcW w:w="1221" w:type="dxa"/>
           </w:tcPr>
           <w:p>
             <w:pPr>
-              <w:jc w:val="both"/>
               <w:rPr>
                 <w:rFonts w:ascii="Times New Roman" w:hAnsi="Times New Roman" w:cs="Times New Roman"/>
                 <w:sz w:val="28"/>
                 <w:szCs w:val="28"/>
               </w:rPr>
             </w:pPr>
+            <w:r>
+              <w:rPr>
+                <w:rFonts w:ascii="Times New Roman" w:hAnsi="Times New Roman" w:cs="Times New Roman"/>
+                <w:sz w:val="28"/>
+                <w:szCs w:val="28"/>
+              </w:rPr>
+              <w:t>4</w:t>
+            </w:r>
           </w:p>
         </w:tc>
         <w:tc>
           <w:tcPr>
-            <w:tcW w:w="1747" w:type="dxa"/>
+            <w:tcW w:w="1660" w:type="dxa"/>
           </w:tcPr>
           <w:p>
             <w:pPr>
-              <w:jc w:val="both"/>
+              <w:cnfStyle w:val="000000100000" w:firstRow="0" w:lastRow="0" w:firstColumn="0" w:lastColumn="0" w:oddVBand="0" w:evenVBand="0" w:oddHBand="1" w:evenHBand="0" w:firstRowFirstColumn="0" w:firstRowLastColumn="0" w:lastRowFirstColumn="0" w:lastRowLastColumn="0"/>
               <w:rPr>
                 <w:rFonts w:ascii="Times New Roman" w:hAnsi="Times New Roman" w:cs="Times New Roman"/>
                 <w:sz w:val="28"/>
                 <w:szCs w:val="28"/>
               </w:rPr>
             </w:pPr>
+            <w:r>
+              <w:rPr>
+                <w:rFonts w:ascii="Times New Roman" w:hAnsi="Times New Roman" w:cs="Times New Roman"/>
+                <w:sz w:val="28"/>
+                <w:szCs w:val="28"/>
+              </w:rPr>
+              <w:t>5.42047</w:t>
+            </w:r>
           </w:p>
         </w:tc>
         <w:tc>
           <w:tcPr>
-            <w:tcW w:w="1268" w:type="dxa"/>
+            <w:tcW w:w="1253" w:type="dxa"/>
           </w:tcPr>
           <w:p>
             <w:pPr>
-              <w:jc w:val="both"/>
+              <w:cnfStyle w:val="000000100000" w:firstRow="0" w:lastRow="0" w:firstColumn="0" w:lastColumn="0" w:oddVBand="0" w:evenVBand="0" w:oddHBand="1" w:evenHBand="0" w:firstRowFirstColumn="0" w:firstRowLastColumn="0" w:lastRowFirstColumn="0" w:lastRowLastColumn="0"/>
               <w:rPr>
                 <w:rFonts w:ascii="Times New Roman" w:hAnsi="Times New Roman" w:cs="Times New Roman"/>
                 <w:sz w:val="28"/>
                 <w:szCs w:val="28"/>
               </w:rPr>
             </w:pPr>
+            <w:r>
+              <w:rPr>
+                <w:rFonts w:ascii="Times New Roman" w:hAnsi="Times New Roman" w:cs="Times New Roman"/>
+                <w:sz w:val="28"/>
+                <w:szCs w:val="28"/>
+              </w:rPr>
+              <w:t>3.87812</w:t>
+            </w:r>
           </w:p>
         </w:tc>
         <w:tc>
           <w:tcPr>
-            <w:tcW w:w="1620" w:type="dxa"/>
+            <w:tcW w:w="1707" w:type="dxa"/>
           </w:tcPr>
           <w:p>
             <w:pPr>
-              <w:jc w:val="both"/>
+              <w:cnfStyle w:val="000000100000" w:firstRow="0" w:lastRow="0" w:firstColumn="0" w:lastColumn="0" w:oddVBand="0" w:evenVBand="0" w:oddHBand="1" w:evenHBand="0" w:firstRowFirstColumn="0" w:firstRowLastColumn="0" w:lastRowFirstColumn="0" w:lastRowLastColumn="0"/>
               <w:rPr>
                 <w:rFonts w:ascii="Times New Roman" w:hAnsi="Times New Roman" w:cs="Times New Roman"/>
                 <w:sz w:val="28"/>
                 <w:szCs w:val="28"/>
               </w:rPr>
             </w:pPr>
+            <w:r>
+              <w:rPr>
+                <w:rFonts w:ascii="Times New Roman" w:hAnsi="Times New Roman" w:cs="Times New Roman"/>
+                <w:sz w:val="28"/>
+                <w:szCs w:val="28"/>
+              </w:rPr>
+              <w:t>13.6516</w:t>
+            </w:r>
           </w:p>
         </w:tc>
         <w:tc>
           <w:tcPr>
-            <w:tcW w:w="1350" w:type="dxa"/>
+            <w:tcW w:w="1282" w:type="dxa"/>
           </w:tcPr>
           <w:p>
             <w:pPr>
-              <w:jc w:val="both"/>
+              <w:cnfStyle w:val="000000100000" w:firstRow="0" w:lastRow="0" w:firstColumn="0" w:lastColumn="0" w:oddVBand="0" w:evenVBand="0" w:oddHBand="1" w:evenHBand="0" w:firstRowFirstColumn="0" w:firstRowLastColumn="0" w:lastRowFirstColumn="0" w:lastRowLastColumn="0"/>
               <w:rPr>
                 <w:rFonts w:ascii="Times New Roman" w:hAnsi="Times New Roman" w:cs="Times New Roman"/>
                 <w:sz w:val="28"/>
                 <w:szCs w:val="28"/>
               </w:rPr>
             </w:pPr>
+            <w:r>
+              <w:rPr>
+                <w:rFonts w:ascii="Times New Roman" w:hAnsi="Times New Roman" w:cs="Times New Roman"/>
+                <w:sz w:val="28"/>
+                <w:szCs w:val="28"/>
+              </w:rPr>
+              <w:t>3.72273</w:t>
+            </w:r>
           </w:p>
         </w:tc>
         <w:tc>
           <w:tcPr>
-            <w:tcW w:w="1170" w:type="dxa"/>
+            <w:tcW w:w="1157" w:type="dxa"/>
           </w:tcPr>
           <w:p>
             <w:pPr>
-              <w:jc w:val="both"/>
+              <w:cnfStyle w:val="000000100000" w:firstRow="0" w:lastRow="0" w:firstColumn="0" w:lastColumn="0" w:oddVBand="0" w:evenVBand="0" w:oddHBand="1" w:evenHBand="0" w:firstRowFirstColumn="0" w:firstRowLastColumn="0" w:lastRowFirstColumn="0" w:lastRowLastColumn="0"/>
               <w:rPr>
                 <w:rFonts w:ascii="Times New Roman" w:hAnsi="Times New Roman" w:cs="Times New Roman"/>
                 <w:sz w:val="28"/>
                 <w:szCs w:val="28"/>
               </w:rPr>
             </w:pPr>
+            <w:r>
+              <w:rPr>
+                <w:rFonts w:ascii="Times New Roman" w:hAnsi="Times New Roman" w:cs="Times New Roman"/>
+                <w:sz w:val="28"/>
+                <w:szCs w:val="28"/>
+              </w:rPr>
+              <w:t>19.0721</w:t>
+            </w:r>
           </w:p>
         </w:tc>
         <w:tc>
           <w:tcPr>
-            <w:tcW w:w="1234" w:type="dxa"/>
+            <w:tcW w:w="1660" w:type="dxa"/>
           </w:tcPr>
           <w:p>
             <w:pPr>
-              <w:jc w:val="both"/>
+              <w:cnfStyle w:val="000000100000" w:firstRow="0" w:lastRow="0" w:firstColumn="0" w:lastColumn="0" w:oddVBand="0" w:evenVBand="0" w:oddHBand="1" w:evenHBand="0" w:firstRowFirstColumn="0" w:firstRowLastColumn="0" w:lastRowFirstColumn="0" w:lastRowLastColumn="0"/>
               <w:rPr>
                 <w:rFonts w:ascii="Times New Roman" w:hAnsi="Times New Roman" w:cs="Times New Roman"/>
                 <w:sz w:val="28"/>
                 <w:szCs w:val="28"/>
               </w:rPr>
             </w:pPr>
+            <w:r>
+              <w:rPr>
+                <w:rFonts w:ascii="Times New Roman" w:hAnsi="Times New Roman" w:cs="Times New Roman"/>
+                <w:sz w:val="28"/>
+                <w:szCs w:val="28"/>
+              </w:rPr>
+              <w:t>1478025</w:t>
+            </w:r>
           </w:p>
         </w:tc>
       </w:tr>
       <w:tr>
         <w:trPr>
-          <w:trHeight w:val="328"/>
+          <w:trHeight w:val="767"/>
         </w:trPr>
         <w:tc>
           <w:tcPr>
-            <w:tcW w:w="1480" w:type="dxa"/>
+            <w:cnfStyle w:val="001000000000" w:firstRow="0" w:lastRow="0" w:firstColumn="1" w:lastColumn="0" w:oddVBand="0" w:evenVBand="0" w:oddHBand="0" w:evenHBand="0" w:firstRowFirstColumn="0" w:firstRowLastColumn="0" w:lastRowFirstColumn="0" w:lastRowLastColumn="0"/>
+            <w:tcW w:w="1221" w:type="dxa"/>
           </w:tcPr>
           <w:p>
             <w:pPr>
-              <w:jc w:val="both"/>
               <w:rPr>
                 <w:rFonts w:ascii="Times New Roman" w:hAnsi="Times New Roman" w:cs="Times New Roman"/>
                 <w:sz w:val="28"/>
                 <w:szCs w:val="28"/>
               </w:rPr>
             </w:pPr>
+            <w:r>
+              <w:rPr>
+                <w:rFonts w:ascii="Times New Roman" w:hAnsi="Times New Roman" w:cs="Times New Roman"/>
+                <w:sz w:val="28"/>
+                <w:szCs w:val="28"/>
+              </w:rPr>
+              <w:t>8</w:t>
+            </w:r>
           </w:p>
         </w:tc>
         <w:tc>
           <w:tcPr>
-            <w:tcW w:w="1747" w:type="dxa"/>
+            <w:tcW w:w="1660" w:type="dxa"/>
           </w:tcPr>
           <w:p>
             <w:pPr>
-              <w:jc w:val="both"/>
+              <w:cnfStyle w:val="000000000000" w:firstRow="0" w:lastRow="0" w:firstColumn="0" w:lastColumn="0" w:oddVBand="0" w:evenVBand="0" w:oddHBand="0" w:evenHBand="0" w:firstRowFirstColumn="0" w:firstRowLastColumn="0" w:lastRowFirstColumn="0" w:lastRowLastColumn="0"/>
               <w:rPr>
                 <w:rFonts w:ascii="Times New Roman" w:hAnsi="Times New Roman" w:cs="Times New Roman"/>
                 <w:sz w:val="28"/>
                 <w:szCs w:val="28"/>
               </w:rPr>
             </w:pPr>
+            <w:r>
+              <w:rPr>
+                <w:rFonts w:ascii="Times New Roman" w:hAnsi="Times New Roman" w:cs="Times New Roman"/>
+                <w:sz w:val="28"/>
+                <w:szCs w:val="28"/>
+              </w:rPr>
+              <w:t>2.98411</w:t>
+            </w:r>
           </w:p>
         </w:tc>
         <w:tc>
           <w:tcPr>
-            <w:tcW w:w="1268" w:type="dxa"/>
+            <w:tcW w:w="1253" w:type="dxa"/>
           </w:tcPr>
           <w:p>
             <w:pPr>
-              <w:jc w:val="both"/>
+              <w:cnfStyle w:val="000000000000" w:firstRow="0" w:lastRow="0" w:firstColumn="0" w:lastColumn="0" w:oddVBand="0" w:evenVBand="0" w:oddHBand="0" w:evenHBand="0" w:firstRowFirstColumn="0" w:firstRowLastColumn="0" w:lastRowFirstColumn="0" w:lastRowLastColumn="0"/>
               <w:rPr>
                 <w:rFonts w:ascii="Times New Roman" w:hAnsi="Times New Roman" w:cs="Times New Roman"/>
                 <w:sz w:val="28"/>
                 <w:szCs w:val="28"/>
               </w:rPr>
             </w:pPr>
+            <w:r>
+              <w:rPr>
+                <w:rFonts w:ascii="Times New Roman" w:hAnsi="Times New Roman" w:cs="Times New Roman"/>
+                <w:sz w:val="28"/>
+                <w:szCs w:val="28"/>
+              </w:rPr>
+              <w:t>7.04437</w:t>
+            </w:r>
           </w:p>
         </w:tc>
         <w:tc>
           <w:tcPr>
-            <w:tcW w:w="1620" w:type="dxa"/>
+            <w:tcW w:w="1707" w:type="dxa"/>
           </w:tcPr>
           <w:p>
             <w:pPr>
-              <w:jc w:val="both"/>
+              <w:cnfStyle w:val="000000000000" w:firstRow="0" w:lastRow="0" w:firstColumn="0" w:lastColumn="0" w:oddVBand="0" w:evenVBand="0" w:oddHBand="0" w:evenHBand="0" w:firstRowFirstColumn="0" w:firstRowLastColumn="0" w:lastRowFirstColumn="0" w:lastRowLastColumn="0"/>
               <w:rPr>
                 <w:rFonts w:ascii="Times New Roman" w:hAnsi="Times New Roman" w:cs="Times New Roman"/>
                 <w:sz w:val="28"/>
                 <w:szCs w:val="28"/>
               </w:rPr>
             </w:pPr>
+            <w:r>
+              <w:rPr>
+                <w:rFonts w:ascii="Times New Roman" w:hAnsi="Times New Roman" w:cs="Times New Roman"/>
+                <w:sz w:val="28"/>
+                <w:szCs w:val="28"/>
+              </w:rPr>
+              <w:t>7.74796</w:t>
+            </w:r>
           </w:p>
         </w:tc>
         <w:tc>
           <w:tcPr>
-            <w:tcW w:w="1350" w:type="dxa"/>
+            <w:tcW w:w="1282" w:type="dxa"/>
           </w:tcPr>
           <w:p>
             <w:pPr>
-              <w:jc w:val="both"/>
+              <w:cnfStyle w:val="000000000000" w:firstRow="0" w:lastRow="0" w:firstColumn="0" w:lastColumn="0" w:oddVBand="0" w:evenVBand="0" w:oddHBand="0" w:evenHBand="0" w:firstRowFirstColumn="0" w:firstRowLastColumn="0" w:lastRowFirstColumn="0" w:lastRowLastColumn="0"/>
               <w:rPr>
                 <w:rFonts w:ascii="Times New Roman" w:hAnsi="Times New Roman" w:cs="Times New Roman"/>
                 <w:sz w:val="28"/>
                 <w:szCs w:val="28"/>
               </w:rPr>
             </w:pPr>
+            <w:r>
+              <w:rPr>
+                <w:rFonts w:ascii="Times New Roman" w:hAnsi="Times New Roman" w:cs="Times New Roman"/>
+                <w:sz w:val="28"/>
+                <w:szCs w:val="28"/>
+              </w:rPr>
+              <w:t>6.55931</w:t>
+            </w:r>
           </w:p>
         </w:tc>
         <w:tc>
           <w:tcPr>
-            <w:tcW w:w="1170" w:type="dxa"/>
+            <w:tcW w:w="1157" w:type="dxa"/>
           </w:tcPr>
           <w:p>
             <w:pPr>
-              <w:jc w:val="both"/>
+              <w:cnfStyle w:val="000000000000" w:firstRow="0" w:lastRow="0" w:firstColumn="0" w:lastColumn="0" w:oddVBand="0" w:evenVBand="0" w:oddHBand="0" w:evenHBand="0" w:firstRowFirstColumn="0" w:firstRowLastColumn="0" w:lastRowFirstColumn="0" w:lastRowLastColumn="0"/>
               <w:rPr>
                 <w:rFonts w:ascii="Times New Roman" w:hAnsi="Times New Roman" w:cs="Times New Roman"/>
                 <w:sz w:val="28"/>
                 <w:szCs w:val="28"/>
               </w:rPr>
             </w:pPr>
+            <w:r>
+              <w:rPr>
+                <w:rFonts w:ascii="Times New Roman" w:hAnsi="Times New Roman" w:cs="Times New Roman"/>
+                <w:sz w:val="28"/>
+                <w:szCs w:val="28"/>
+              </w:rPr>
+              <w:t>10.7321</w:t>
+            </w:r>
           </w:p>
         </w:tc>
         <w:tc>
           <w:tcPr>
-            <w:tcW w:w="1234" w:type="dxa"/>
+            <w:tcW w:w="1660" w:type="dxa"/>
           </w:tcPr>
           <w:p>
             <w:pPr>
-              <w:jc w:val="both"/>
+              <w:cnfStyle w:val="000000000000" w:firstRow="0" w:lastRow="0" w:firstColumn="0" w:lastColumn="0" w:oddVBand="0" w:evenVBand="0" w:oddHBand="0" w:evenHBand="0" w:firstRowFirstColumn="0" w:firstRowLastColumn="0" w:lastRowFirstColumn="0" w:lastRowLastColumn="0"/>
               <w:rPr>
                 <w:rFonts w:ascii="Times New Roman" w:hAnsi="Times New Roman" w:cs="Times New Roman"/>
                 <w:sz w:val="28"/>
                 <w:szCs w:val="28"/>
               </w:rPr>
             </w:pPr>
+            <w:r>
+              <w:rPr>
+                <w:rFonts w:ascii="Times New Roman" w:hAnsi="Times New Roman" w:cs="Times New Roman"/>
+                <w:sz w:val="28"/>
+                <w:szCs w:val="28"/>
+              </w:rPr>
+              <w:t>1478025</w:t>
+            </w:r>
           </w:p>
         </w:tc>
       </w:tr>
       <w:tr>
         <w:trPr>
-          <w:trHeight w:val="308"/>
+          <w:cnfStyle w:val="000000100000" w:firstRow="0" w:lastRow="0" w:firstColumn="0" w:lastColumn="0" w:oddVBand="0" w:evenVBand="0" w:oddHBand="1" w:evenHBand="0" w:firstRowFirstColumn="0" w:firstRowLastColumn="0" w:lastRowFirstColumn="0" w:lastRowLastColumn="0"/>
+          <w:trHeight w:val="721"/>
         </w:trPr>
         <w:tc>
           <w:tcPr>
-            <w:tcW w:w="1480" w:type="dxa"/>
+            <w:cnfStyle w:val="001000000000" w:firstRow="0" w:lastRow="0" w:firstColumn="1" w:lastColumn="0" w:oddVBand="0" w:evenVBand="0" w:oddHBand="0" w:evenHBand="0" w:firstRowFirstColumn="0" w:firstRowLastColumn="0" w:lastRowFirstColumn="0" w:lastRowLastColumn="0"/>
+            <w:tcW w:w="1221" w:type="dxa"/>
           </w:tcPr>
           <w:p>
             <w:pPr>
-              <w:jc w:val="both"/>
               <w:rPr>
                 <w:rFonts w:ascii="Times New Roman" w:hAnsi="Times New Roman" w:cs="Times New Roman"/>
                 <w:sz w:val="28"/>
                 <w:szCs w:val="28"/>
               </w:rPr>
             </w:pPr>
+            <w:r>
+              <w:rPr>
+                <w:rFonts w:ascii="Times New Roman" w:hAnsi="Times New Roman" w:cs="Times New Roman"/>
+                <w:sz w:val="28"/>
+                <w:szCs w:val="28"/>
+              </w:rPr>
+              <w:t>16</w:t>
+            </w:r>
           </w:p>
         </w:tc>
         <w:tc>
           <w:tcPr>
-            <w:tcW w:w="1747" w:type="dxa"/>
+            <w:tcW w:w="1660" w:type="dxa"/>
           </w:tcPr>
           <w:p>
             <w:pPr>
-              <w:jc w:val="both"/>
+              <w:cnfStyle w:val="000000100000" w:firstRow="0" w:lastRow="0" w:firstColumn="0" w:lastColumn="0" w:oddVBand="0" w:evenVBand="0" w:oddHBand="1" w:evenHBand="0" w:firstRowFirstColumn="0" w:firstRowLastColumn="0" w:lastRowFirstColumn="0" w:lastRowLastColumn="0"/>
               <w:rPr>
                 <w:rFonts w:ascii="Times New Roman" w:hAnsi="Times New Roman" w:cs="Times New Roman"/>
                 <w:sz w:val="28"/>
                 <w:szCs w:val="28"/>
               </w:rPr>
             </w:pPr>
+            <w:r>
+              <w:rPr>
+                <w:rFonts w:ascii="Times New Roman" w:hAnsi="Times New Roman" w:cs="Times New Roman"/>
+                <w:sz w:val="28"/>
+                <w:szCs w:val="28"/>
+              </w:rPr>
+              <w:t>1.63543</w:t>
+            </w:r>
           </w:p>
         </w:tc>
         <w:tc>
           <w:tcPr>
-            <w:tcW w:w="1268" w:type="dxa"/>
+            <w:tcW w:w="1253" w:type="dxa"/>
           </w:tcPr>
           <w:p>
             <w:pPr>
-              <w:jc w:val="both"/>
+              <w:cnfStyle w:val="000000100000" w:firstRow="0" w:lastRow="0" w:firstColumn="0" w:lastColumn="0" w:oddVBand="0" w:evenVBand="0" w:oddHBand="1" w:evenHBand="0" w:firstRowFirstColumn="0" w:firstRowLastColumn="0" w:lastRowFirstColumn="0" w:lastRowLastColumn="0"/>
               <w:rPr>
                 <w:rFonts w:ascii="Times New Roman" w:hAnsi="Times New Roman" w:cs="Times New Roman"/>
                 <w:sz w:val="28"/>
                 <w:szCs w:val="28"/>
               </w:rPr>
             </w:pPr>
+            <w:r>
+              <w:rPr>
+                <w:rFonts w:ascii="Times New Roman" w:hAnsi="Times New Roman" w:cs="Times New Roman"/>
+                <w:sz w:val="28"/>
+                <w:szCs w:val="28"/>
+              </w:rPr>
+              <w:t>12.8537</w:t>
+            </w:r>
           </w:p>
         </w:tc>
         <w:tc>
           <w:tcPr>
-            <w:tcW w:w="1620" w:type="dxa"/>
+            <w:tcW w:w="1707" w:type="dxa"/>
           </w:tcPr>
           <w:p>
             <w:pPr>
-              <w:jc w:val="both"/>
+              <w:cnfStyle w:val="000000100000" w:firstRow="0" w:lastRow="0" w:firstColumn="0" w:lastColumn="0" w:oddVBand="0" w:evenVBand="0" w:oddHBand="1" w:evenHBand="0" w:firstRowFirstColumn="0" w:firstRowLastColumn="0" w:lastRowFirstColumn="0" w:lastRowLastColumn="0"/>
               <w:rPr>
                 <w:rFonts w:ascii="Times New Roman" w:hAnsi="Times New Roman" w:cs="Times New Roman"/>
                 <w:sz w:val="28"/>
                 <w:szCs w:val="28"/>
               </w:rPr>
             </w:pPr>
+            <w:r>
+              <w:rPr>
+                <w:rFonts w:ascii="Times New Roman" w:hAnsi="Times New Roman" w:cs="Times New Roman"/>
+                <w:sz w:val="28"/>
+                <w:szCs w:val="28"/>
+              </w:rPr>
+              <w:t>4.21071</w:t>
+            </w:r>
           </w:p>
         </w:tc>
         <w:tc>
           <w:tcPr>
-            <w:tcW w:w="1350" w:type="dxa"/>
+            <w:tcW w:w="1282" w:type="dxa"/>
           </w:tcPr>
           <w:p>
             <w:pPr>
-              <w:jc w:val="both"/>
+              <w:cnfStyle w:val="000000100000" w:firstRow="0" w:lastRow="0" w:firstColumn="0" w:lastColumn="0" w:oddVBand="0" w:evenVBand="0" w:oddHBand="1" w:evenHBand="0" w:firstRowFirstColumn="0" w:firstRowLastColumn="0" w:lastRowFirstColumn="0" w:lastRowLastColumn="0"/>
               <w:rPr>
                 <w:rFonts w:ascii="Times New Roman" w:hAnsi="Times New Roman" w:cs="Times New Roman"/>
                 <w:sz w:val="28"/>
                 <w:szCs w:val="28"/>
               </w:rPr>
             </w:pPr>
+            <w:r>
+              <w:rPr>
+                <w:rFonts w:ascii="Times New Roman" w:hAnsi="Times New Roman" w:cs="Times New Roman"/>
+                <w:sz w:val="28"/>
+                <w:szCs w:val="28"/>
+              </w:rPr>
+              <w:t>12.0695</w:t>
+            </w:r>
           </w:p>
         </w:tc>
         <w:tc>
           <w:tcPr>
-            <w:tcW w:w="1170" w:type="dxa"/>
+            <w:tcW w:w="1157" w:type="dxa"/>
           </w:tcPr>
           <w:p>
             <w:pPr>
-              <w:jc w:val="both"/>
+              <w:cnfStyle w:val="000000100000" w:firstRow="0" w:lastRow="0" w:firstColumn="0" w:lastColumn="0" w:oddVBand="0" w:evenVBand="0" w:oddHBand="1" w:evenHBand="0" w:firstRowFirstColumn="0" w:firstRowLastColumn="0" w:lastRowFirstColumn="0" w:lastRowLastColumn="0"/>
               <w:rPr>
                 <w:rFonts w:ascii="Times New Roman" w:hAnsi="Times New Roman" w:cs="Times New Roman"/>
                 <w:sz w:val="28"/>
                 <w:szCs w:val="28"/>
               </w:rPr>
             </w:pPr>
+            <w:r>
+              <w:rPr>
+                <w:rFonts w:ascii="Times New Roman" w:hAnsi="Times New Roman" w:cs="Times New Roman"/>
+                <w:sz w:val="28"/>
+                <w:szCs w:val="28"/>
+              </w:rPr>
+              <w:t>5.84613</w:t>
+            </w:r>
           </w:p>
         </w:tc>
         <w:tc>
           <w:tcPr>
-            <w:tcW w:w="1234" w:type="dxa"/>
+            <w:tcW w:w="1660" w:type="dxa"/>
           </w:tcPr>
           <w:p>
             <w:pPr>
-              <w:jc w:val="both"/>
+              <w:cnfStyle w:val="000000100000" w:firstRow="0" w:lastRow="0" w:firstColumn="0" w:lastColumn="0" w:oddVBand="0" w:evenVBand="0" w:oddHBand="1" w:evenHBand="0" w:firstRowFirstColumn="0" w:firstRowLastColumn="0" w:lastRowFirstColumn="0" w:lastRowLastColumn="0"/>
               <w:rPr>
                 <w:rFonts w:ascii="Times New Roman" w:hAnsi="Times New Roman" w:cs="Times New Roman"/>
                 <w:sz w:val="28"/>
                 <w:szCs w:val="28"/>
               </w:rPr>
             </w:pPr>
+            <w:r>
+              <w:rPr>
+                <w:rFonts w:ascii="Times New Roman" w:hAnsi="Times New Roman" w:cs="Times New Roman"/>
+                <w:sz w:val="28"/>
+                <w:szCs w:val="28"/>
+              </w:rPr>
+              <w:t>1478025</w:t>
+            </w:r>
           </w:p>
         </w:tc>
       </w:tr>
@@ -2212,8 +2473,9 @@
           <w:sz w:val="28"/>
           <w:szCs w:val="28"/>
         </w:rPr>
+        <w:lastRenderedPageBreak/>
         <w:drawing>
-          <wp:inline distT="0" distB="0" distL="0" distR="0" wp14:anchorId="6CF86945" wp14:editId="3460489C">
+          <wp:inline distT="0" distB="0" distL="0" distR="0" wp14:anchorId="6CF86945" wp14:editId="6D095801">
             <wp:extent cx="4086225" cy="3152775"/>
             <wp:effectExtent l="0" t="0" r="9525" b="9525"/>
             <wp:docPr id="1" name="Chart 1"/>
@@ -2310,7 +2572,7 @@
           <w:szCs w:val="28"/>
         </w:rPr>
         <w:drawing>
-          <wp:inline distT="0" distB="0" distL="0" distR="0" wp14:anchorId="0CBDDA0D" wp14:editId="7F9D625F">
+          <wp:inline distT="0" distB="0" distL="0" distR="0" wp14:anchorId="0CBDDA0D" wp14:editId="1E3B2358">
             <wp:extent cx="4086225" cy="3152775"/>
             <wp:effectExtent l="0" t="0" r="9525" b="9525"/>
             <wp:docPr id="2" name="Chart 2"/>
@@ -2387,6 +2649,7 @@
           <w:sz w:val="24"/>
           <w:szCs w:val="24"/>
         </w:rPr>
+        <w:lastRenderedPageBreak/>
         <w:t xml:space="preserve">Graph </w:t>
       </w:r>
       <w:r>
@@ -4244,6 +4507,158 @@
       </w:tblBorders>
     </w:tblPr>
   </w:style>
+  <w:style w:type="table" w:styleId="GridTable4-Accent6">
+    <w:name w:val="Grid Table 4 Accent 6"/>
+    <w:basedOn w:val="TableNormal"/>
+    <w:uiPriority w:val="49"/>
+    <w:rsid w:val="00D726D6"/>
+    <w:pPr>
+      <w:spacing w:after="0" w:line="240" w:lineRule="auto"/>
+    </w:pPr>
+    <w:tblPr>
+      <w:tblStyleRowBandSize w:val="1"/>
+      <w:tblStyleColBandSize w:val="1"/>
+      <w:tblBorders>
+        <w:top w:val="single" w:sz="4" w:space="0" w:color="A8D08D" w:themeColor="accent6" w:themeTint="99"/>
+        <w:left w:val="single" w:sz="4" w:space="0" w:color="A8D08D" w:themeColor="accent6" w:themeTint="99"/>
+        <w:bottom w:val="single" w:sz="4" w:space="0" w:color="A8D08D" w:themeColor="accent6" w:themeTint="99"/>
+        <w:right w:val="single" w:sz="4" w:space="0" w:color="A8D08D" w:themeColor="accent6" w:themeTint="99"/>
+        <w:insideH w:val="single" w:sz="4" w:space="0" w:color="A8D08D" w:themeColor="accent6" w:themeTint="99"/>
+        <w:insideV w:val="single" w:sz="4" w:space="0" w:color="A8D08D" w:themeColor="accent6" w:themeTint="99"/>
+      </w:tblBorders>
+    </w:tblPr>
+    <w:tblStylePr w:type="firstRow">
+      <w:rPr>
+        <w:b/>
+        <w:bCs/>
+        <w:color w:val="FFFFFF" w:themeColor="background1"/>
+      </w:rPr>
+      <w:tblPr/>
+      <w:tcPr>
+        <w:tcBorders>
+          <w:top w:val="single" w:sz="4" w:space="0" w:color="70AD47" w:themeColor="accent6"/>
+          <w:left w:val="single" w:sz="4" w:space="0" w:color="70AD47" w:themeColor="accent6"/>
+          <w:bottom w:val="single" w:sz="4" w:space="0" w:color="70AD47" w:themeColor="accent6"/>
+          <w:right w:val="single" w:sz="4" w:space="0" w:color="70AD47" w:themeColor="accent6"/>
+          <w:insideH w:val="nil"/>
+          <w:insideV w:val="nil"/>
+        </w:tcBorders>
+        <w:shd w:val="clear" w:color="auto" w:fill="70AD47" w:themeFill="accent6"/>
+      </w:tcPr>
+    </w:tblStylePr>
+    <w:tblStylePr w:type="lastRow">
+      <w:rPr>
+        <w:b/>
+        <w:bCs/>
+      </w:rPr>
+      <w:tblPr/>
+      <w:tcPr>
+        <w:tcBorders>
+          <w:top w:val="double" w:sz="4" w:space="0" w:color="70AD47" w:themeColor="accent6"/>
+        </w:tcBorders>
+      </w:tcPr>
+    </w:tblStylePr>
+    <w:tblStylePr w:type="firstCol">
+      <w:rPr>
+        <w:b/>
+        <w:bCs/>
+      </w:rPr>
+    </w:tblStylePr>
+    <w:tblStylePr w:type="lastCol">
+      <w:rPr>
+        <w:b/>
+        <w:bCs/>
+      </w:rPr>
+    </w:tblStylePr>
+    <w:tblStylePr w:type="band1Vert">
+      <w:tblPr/>
+      <w:tcPr>
+        <w:shd w:val="clear" w:color="auto" w:fill="E2EFD9" w:themeFill="accent6" w:themeFillTint="33"/>
+      </w:tcPr>
+    </w:tblStylePr>
+    <w:tblStylePr w:type="band1Horz">
+      <w:tblPr/>
+      <w:tcPr>
+        <w:shd w:val="clear" w:color="auto" w:fill="E2EFD9" w:themeFill="accent6" w:themeFillTint="33"/>
+      </w:tcPr>
+    </w:tblStylePr>
+  </w:style>
+  <w:style w:type="table" w:styleId="GridTable4-Accent5">
+    <w:name w:val="Grid Table 4 Accent 5"/>
+    <w:basedOn w:val="TableNormal"/>
+    <w:uiPriority w:val="49"/>
+    <w:rsid w:val="00D726D6"/>
+    <w:pPr>
+      <w:spacing w:after="0" w:line="240" w:lineRule="auto"/>
+    </w:pPr>
+    <w:tblPr>
+      <w:tblStyleRowBandSize w:val="1"/>
+      <w:tblStyleColBandSize w:val="1"/>
+      <w:tblBorders>
+        <w:top w:val="single" w:sz="4" w:space="0" w:color="9CC2E5" w:themeColor="accent5" w:themeTint="99"/>
+        <w:left w:val="single" w:sz="4" w:space="0" w:color="9CC2E5" w:themeColor="accent5" w:themeTint="99"/>
+        <w:bottom w:val="single" w:sz="4" w:space="0" w:color="9CC2E5" w:themeColor="accent5" w:themeTint="99"/>
+        <w:right w:val="single" w:sz="4" w:space="0" w:color="9CC2E5" w:themeColor="accent5" w:themeTint="99"/>
+        <w:insideH w:val="single" w:sz="4" w:space="0" w:color="9CC2E5" w:themeColor="accent5" w:themeTint="99"/>
+        <w:insideV w:val="single" w:sz="4" w:space="0" w:color="9CC2E5" w:themeColor="accent5" w:themeTint="99"/>
+      </w:tblBorders>
+    </w:tblPr>
+    <w:tblStylePr w:type="firstRow">
+      <w:rPr>
+        <w:b/>
+        <w:bCs/>
+        <w:color w:val="FFFFFF" w:themeColor="background1"/>
+      </w:rPr>
+      <w:tblPr/>
+      <w:tcPr>
+        <w:tcBorders>
+          <w:top w:val="single" w:sz="4" w:space="0" w:color="5B9BD5" w:themeColor="accent5"/>
+          <w:left w:val="single" w:sz="4" w:space="0" w:color="5B9BD5" w:themeColor="accent5"/>
+          <w:bottom w:val="single" w:sz="4" w:space="0" w:color="5B9BD5" w:themeColor="accent5"/>
+          <w:right w:val="single" w:sz="4" w:space="0" w:color="5B9BD5" w:themeColor="accent5"/>
+          <w:insideH w:val="nil"/>
+          <w:insideV w:val="nil"/>
+        </w:tcBorders>
+        <w:shd w:val="clear" w:color="auto" w:fill="5B9BD5" w:themeFill="accent5"/>
+      </w:tcPr>
+    </w:tblStylePr>
+    <w:tblStylePr w:type="lastRow">
+      <w:rPr>
+        <w:b/>
+        <w:bCs/>
+      </w:rPr>
+      <w:tblPr/>
+      <w:tcPr>
+        <w:tcBorders>
+          <w:top w:val="double" w:sz="4" w:space="0" w:color="5B9BD5" w:themeColor="accent5"/>
+        </w:tcBorders>
+      </w:tcPr>
+    </w:tblStylePr>
+    <w:tblStylePr w:type="firstCol">
+      <w:rPr>
+        <w:b/>
+        <w:bCs/>
+      </w:rPr>
+    </w:tblStylePr>
+    <w:tblStylePr w:type="lastCol">
+      <w:rPr>
+        <w:b/>
+        <w:bCs/>
+      </w:rPr>
+    </w:tblStylePr>
+    <w:tblStylePr w:type="band1Vert">
+      <w:tblPr/>
+      <w:tcPr>
+        <w:shd w:val="clear" w:color="auto" w:fill="DEEAF6" w:themeFill="accent5" w:themeFillTint="33"/>
+      </w:tcPr>
+    </w:tblStylePr>
+    <w:tblStylePr w:type="band1Horz">
+      <w:tblPr/>
+      <w:tcPr>
+        <w:shd w:val="clear" w:color="auto" w:fill="DEEAF6" w:themeFill="accent5" w:themeFillTint="33"/>
+      </w:tcPr>
+    </w:tblStylePr>
+  </w:style>
 </w:styles>
 </file>
 
@@ -4390,19 +4805,19 @@
                 <c:formatCode>General</c:formatCode>
                 <c:ptCount val="5"/>
                 <c:pt idx="0">
-                  <c:v>1.0122064550000001</c:v>
+                  <c:v>1.0204</c:v>
                 </c:pt>
                 <c:pt idx="1">
-                  <c:v>1.99720673</c:v>
+                  <c:v>1.99061</c:v>
                 </c:pt>
                 <c:pt idx="2">
-                  <c:v>3.9197083689999999</c:v>
+                  <c:v>3.87812</c:v>
                 </c:pt>
                 <c:pt idx="3">
-                  <c:v>7.025309053</c:v>
+                  <c:v>7.0443699999999998</c:v>
                 </c:pt>
                 <c:pt idx="4">
-                  <c:v>12.57331523</c:v>
+                  <c:v>12.8537</c:v>
                 </c:pt>
               </c:numCache>
             </c:numRef>
@@ -4759,19 +5174,19 @@
                 <c:formatCode>General</c:formatCode>
                 <c:ptCount val="5"/>
                 <c:pt idx="0">
-                  <c:v>0.96398520489999995</c:v>
+                  <c:v>0.96614500000000003</c:v>
                 </c:pt>
                 <c:pt idx="1">
-                  <c:v>1.9012974279999999</c:v>
+                  <c:v>1.90995</c:v>
                 </c:pt>
                 <c:pt idx="2">
-                  <c:v>3.7217270949999999</c:v>
+                  <c:v>3.7227299999999999</c:v>
                 </c:pt>
                 <c:pt idx="3">
-                  <c:v>6.5928482009999998</c:v>
+                  <c:v>6.55931</c:v>
                 </c:pt>
                 <c:pt idx="4">
-                  <c:v>12.209555979999999</c:v>
+                  <c:v>12.0695</c:v>
                 </c:pt>
               </c:numCache>
             </c:numRef>

</xml_diff>